<commit_message>
FMS: First pass FMS SPD
</commit_message>
<xml_diff>
--- a/Docs/Auto_Flight_and_FCC.docx
+++ b/Docs/Auto_Flight_and_FCC.docx
@@ -111,7 +111,7 @@
           <w:sz w:val="24"/>
           <w:szCs w:val="24"/>
         </w:rPr>
-        <w:t>12/4/2024</w:t>
+        <w:t>12/6/2024</w:t>
       </w:r>
       <w:r>
         <w:rPr>
@@ -224,7 +224,7 @@
           <w:r>
             <w:fldChar w:fldCharType="separate"/>
           </w:r>
-          <w:hyperlink w:anchor="_Toc184228331" w:history="1">
+          <w:hyperlink w:anchor="_Toc184411581" w:history="1">
             <w:r>
               <w:rPr>
                 <w:rStyle w:val="Hyperlink"/>
@@ -251,7 +251,7 @@
                 <w:noProof/>
                 <w:webHidden/>
               </w:rPr>
-              <w:instrText xml:space="preserve"> PAGEREF _Toc184228331 \h </w:instrText>
+              <w:instrText xml:space="preserve"> PAGEREF _Toc184411581 \h </w:instrText>
             </w:r>
             <w:r>
               <w:rPr>
@@ -296,7 +296,7 @@
               <w14:ligatures w14:val="standardContextual"/>
             </w:rPr>
           </w:pPr>
-          <w:hyperlink w:anchor="_Toc184228332" w:history="1">
+          <w:hyperlink w:anchor="_Toc184411582" w:history="1">
             <w:r>
               <w:rPr>
                 <w:rStyle w:val="Hyperlink"/>
@@ -323,7 +323,7 @@
                 <w:noProof/>
                 <w:webHidden/>
               </w:rPr>
-              <w:instrText xml:space="preserve"> PAGEREF _Toc184228332 \h </w:instrText>
+              <w:instrText xml:space="preserve"> PAGEREF _Toc184411582 \h </w:instrText>
             </w:r>
             <w:r>
               <w:rPr>
@@ -368,7 +368,7 @@
               <w14:ligatures w14:val="standardContextual"/>
             </w:rPr>
           </w:pPr>
-          <w:hyperlink w:anchor="_Toc184228333" w:history="1">
+          <w:hyperlink w:anchor="_Toc184411583" w:history="1">
             <w:r>
               <w:rPr>
                 <w:rStyle w:val="Hyperlink"/>
@@ -395,7 +395,7 @@
                 <w:noProof/>
                 <w:webHidden/>
               </w:rPr>
-              <w:instrText xml:space="preserve"> PAGEREF _Toc184228333 \h </w:instrText>
+              <w:instrText xml:space="preserve"> PAGEREF _Toc184411583 \h </w:instrText>
             </w:r>
             <w:r>
               <w:rPr>
@@ -440,7 +440,7 @@
               <w14:ligatures w14:val="standardContextual"/>
             </w:rPr>
           </w:pPr>
-          <w:hyperlink w:anchor="_Toc184228334" w:history="1">
+          <w:hyperlink w:anchor="_Toc184411584" w:history="1">
             <w:r>
               <w:rPr>
                 <w:rStyle w:val="Hyperlink"/>
@@ -467,7 +467,7 @@
                 <w:noProof/>
                 <w:webHidden/>
               </w:rPr>
-              <w:instrText xml:space="preserve"> PAGEREF _Toc184228334 \h </w:instrText>
+              <w:instrText xml:space="preserve"> PAGEREF _Toc184411584 \h </w:instrText>
             </w:r>
             <w:r>
               <w:rPr>
@@ -512,7 +512,7 @@
               <w14:ligatures w14:val="standardContextual"/>
             </w:rPr>
           </w:pPr>
-          <w:hyperlink w:anchor="_Toc184228335" w:history="1">
+          <w:hyperlink w:anchor="_Toc184411585" w:history="1">
             <w:r>
               <w:rPr>
                 <w:rStyle w:val="Hyperlink"/>
@@ -539,7 +539,7 @@
                 <w:noProof/>
                 <w:webHidden/>
               </w:rPr>
-              <w:instrText xml:space="preserve"> PAGEREF _Toc184228335 \h </w:instrText>
+              <w:instrText xml:space="preserve"> PAGEREF _Toc184411585 \h </w:instrText>
             </w:r>
             <w:r>
               <w:rPr>
@@ -584,7 +584,7 @@
               <w14:ligatures w14:val="standardContextual"/>
             </w:rPr>
           </w:pPr>
-          <w:hyperlink w:anchor="_Toc184228336" w:history="1">
+          <w:hyperlink w:anchor="_Toc184411586" w:history="1">
             <w:r>
               <w:rPr>
                 <w:rStyle w:val="Hyperlink"/>
@@ -611,7 +611,7 @@
                 <w:noProof/>
                 <w:webHidden/>
               </w:rPr>
-              <w:instrText xml:space="preserve"> PAGEREF _Toc184228336 \h </w:instrText>
+              <w:instrText xml:space="preserve"> PAGEREF _Toc184411586 \h </w:instrText>
             </w:r>
             <w:r>
               <w:rPr>
@@ -656,7 +656,7 @@
               <w14:ligatures w14:val="standardContextual"/>
             </w:rPr>
           </w:pPr>
-          <w:hyperlink w:anchor="_Toc184228337" w:history="1">
+          <w:hyperlink w:anchor="_Toc184411587" w:history="1">
             <w:r>
               <w:rPr>
                 <w:rStyle w:val="Hyperlink"/>
@@ -683,7 +683,7 @@
                 <w:noProof/>
                 <w:webHidden/>
               </w:rPr>
-              <w:instrText xml:space="preserve"> PAGEREF _Toc184228337 \h </w:instrText>
+              <w:instrText xml:space="preserve"> PAGEREF _Toc184411587 \h </w:instrText>
             </w:r>
             <w:r>
               <w:rPr>
@@ -728,7 +728,7 @@
               <w14:ligatures w14:val="standardContextual"/>
             </w:rPr>
           </w:pPr>
-          <w:hyperlink w:anchor="_Toc184228338" w:history="1">
+          <w:hyperlink w:anchor="_Toc184411588" w:history="1">
             <w:r>
               <w:rPr>
                 <w:rStyle w:val="Hyperlink"/>
@@ -755,7 +755,7 @@
                 <w:noProof/>
                 <w:webHidden/>
               </w:rPr>
-              <w:instrText xml:space="preserve"> PAGEREF _Toc184228338 \h </w:instrText>
+              <w:instrText xml:space="preserve"> PAGEREF _Toc184411588 \h </w:instrText>
             </w:r>
             <w:r>
               <w:rPr>
@@ -800,7 +800,7 @@
               <w14:ligatures w14:val="standardContextual"/>
             </w:rPr>
           </w:pPr>
-          <w:hyperlink w:anchor="_Toc184228339" w:history="1">
+          <w:hyperlink w:anchor="_Toc184411589" w:history="1">
             <w:r>
               <w:rPr>
                 <w:rStyle w:val="Hyperlink"/>
@@ -827,7 +827,7 @@
                 <w:noProof/>
                 <w:webHidden/>
               </w:rPr>
-              <w:instrText xml:space="preserve"> PAGEREF _Toc184228339 \h </w:instrText>
+              <w:instrText xml:space="preserve"> PAGEREF _Toc184411589 \h </w:instrText>
             </w:r>
             <w:r>
               <w:rPr>
@@ -872,7 +872,7 @@
               <w14:ligatures w14:val="standardContextual"/>
             </w:rPr>
           </w:pPr>
-          <w:hyperlink w:anchor="_Toc184228340" w:history="1">
+          <w:hyperlink w:anchor="_Toc184411590" w:history="1">
             <w:r>
               <w:rPr>
                 <w:rStyle w:val="Hyperlink"/>
@@ -899,7 +899,7 @@
                 <w:noProof/>
                 <w:webHidden/>
               </w:rPr>
-              <w:instrText xml:space="preserve"> PAGEREF _Toc184228340 \h </w:instrText>
+              <w:instrText xml:space="preserve"> PAGEREF _Toc184411590 \h </w:instrText>
             </w:r>
             <w:r>
               <w:rPr>
@@ -944,7 +944,7 @@
               <w14:ligatures w14:val="standardContextual"/>
             </w:rPr>
           </w:pPr>
-          <w:hyperlink w:anchor="_Toc184228341" w:history="1">
+          <w:hyperlink w:anchor="_Toc184411591" w:history="1">
             <w:r>
               <w:rPr>
                 <w:rStyle w:val="Hyperlink"/>
@@ -971,7 +971,7 @@
                 <w:noProof/>
                 <w:webHidden/>
               </w:rPr>
-              <w:instrText xml:space="preserve"> PAGEREF _Toc184228341 \h </w:instrText>
+              <w:instrText xml:space="preserve"> PAGEREF _Toc184411591 \h </w:instrText>
             </w:r>
             <w:r>
               <w:rPr>
@@ -1016,7 +1016,7 @@
               <w14:ligatures w14:val="standardContextual"/>
             </w:rPr>
           </w:pPr>
-          <w:hyperlink w:anchor="_Toc184228342" w:history="1">
+          <w:hyperlink w:anchor="_Toc184411592" w:history="1">
             <w:r>
               <w:rPr>
                 <w:rStyle w:val="Hyperlink"/>
@@ -1043,7 +1043,7 @@
                 <w:noProof/>
                 <w:webHidden/>
               </w:rPr>
-              <w:instrText xml:space="preserve"> PAGEREF _Toc184228342 \h </w:instrText>
+              <w:instrText xml:space="preserve"> PAGEREF _Toc184411592 \h </w:instrText>
             </w:r>
             <w:r>
               <w:rPr>
@@ -1088,7 +1088,7 @@
               <w14:ligatures w14:val="standardContextual"/>
             </w:rPr>
           </w:pPr>
-          <w:hyperlink w:anchor="_Toc184228343" w:history="1">
+          <w:hyperlink w:anchor="_Toc184411593" w:history="1">
             <w:r>
               <w:rPr>
                 <w:rStyle w:val="Hyperlink"/>
@@ -1115,7 +1115,7 @@
                 <w:noProof/>
                 <w:webHidden/>
               </w:rPr>
-              <w:instrText xml:space="preserve"> PAGEREF _Toc184228343 \h </w:instrText>
+              <w:instrText xml:space="preserve"> PAGEREF _Toc184411593 \h </w:instrText>
             </w:r>
             <w:r>
               <w:rPr>
@@ -1160,7 +1160,7 @@
               <w14:ligatures w14:val="standardContextual"/>
             </w:rPr>
           </w:pPr>
-          <w:hyperlink w:anchor="_Toc184228344" w:history="1">
+          <w:hyperlink w:anchor="_Toc184411594" w:history="1">
             <w:r>
               <w:rPr>
                 <w:rStyle w:val="Hyperlink"/>
@@ -1187,7 +1187,7 @@
                 <w:noProof/>
                 <w:webHidden/>
               </w:rPr>
-              <w:instrText xml:space="preserve"> PAGEREF _Toc184228344 \h </w:instrText>
+              <w:instrText xml:space="preserve"> PAGEREF _Toc184411594 \h </w:instrText>
             </w:r>
             <w:r>
               <w:rPr>
@@ -1232,7 +1232,7 @@
               <w14:ligatures w14:val="standardContextual"/>
             </w:rPr>
           </w:pPr>
-          <w:hyperlink w:anchor="_Toc184228345" w:history="1">
+          <w:hyperlink w:anchor="_Toc184411595" w:history="1">
             <w:r>
               <w:rPr>
                 <w:rStyle w:val="Hyperlink"/>
@@ -1259,7 +1259,7 @@
                 <w:noProof/>
                 <w:webHidden/>
               </w:rPr>
-              <w:instrText xml:space="preserve"> PAGEREF _Toc184228345 \h </w:instrText>
+              <w:instrText xml:space="preserve"> PAGEREF _Toc184411595 \h </w:instrText>
             </w:r>
             <w:r>
               <w:rPr>
@@ -1304,7 +1304,7 @@
               <w14:ligatures w14:val="standardContextual"/>
             </w:rPr>
           </w:pPr>
-          <w:hyperlink w:anchor="_Toc184228346" w:history="1">
+          <w:hyperlink w:anchor="_Toc184411596" w:history="1">
             <w:r>
               <w:rPr>
                 <w:rStyle w:val="Hyperlink"/>
@@ -1331,7 +1331,7 @@
                 <w:noProof/>
                 <w:webHidden/>
               </w:rPr>
-              <w:instrText xml:space="preserve"> PAGEREF _Toc184228346 \h </w:instrText>
+              <w:instrText xml:space="preserve"> PAGEREF _Toc184411596 \h </w:instrText>
             </w:r>
             <w:r>
               <w:rPr>
@@ -1376,7 +1376,7 @@
               <w14:ligatures w14:val="standardContextual"/>
             </w:rPr>
           </w:pPr>
-          <w:hyperlink w:anchor="_Toc184228347" w:history="1">
+          <w:hyperlink w:anchor="_Toc184411597" w:history="1">
             <w:r>
               <w:rPr>
                 <w:rStyle w:val="Hyperlink"/>
@@ -1403,7 +1403,7 @@
                 <w:noProof/>
                 <w:webHidden/>
               </w:rPr>
-              <w:instrText xml:space="preserve"> PAGEREF _Toc184228347 \h </w:instrText>
+              <w:instrText xml:space="preserve"> PAGEREF _Toc184411597 \h </w:instrText>
             </w:r>
             <w:r>
               <w:rPr>
@@ -1448,7 +1448,7 @@
               <w14:ligatures w14:val="standardContextual"/>
             </w:rPr>
           </w:pPr>
-          <w:hyperlink w:anchor="_Toc184228348" w:history="1">
+          <w:hyperlink w:anchor="_Toc184411598" w:history="1">
             <w:r>
               <w:rPr>
                 <w:rStyle w:val="Hyperlink"/>
@@ -1475,7 +1475,7 @@
                 <w:noProof/>
                 <w:webHidden/>
               </w:rPr>
-              <w:instrText xml:space="preserve"> PAGEREF _Toc184228348 \h </w:instrText>
+              <w:instrText xml:space="preserve"> PAGEREF _Toc184411598 \h </w:instrText>
             </w:r>
             <w:r>
               <w:rPr>
@@ -1520,7 +1520,7 @@
               <w14:ligatures w14:val="standardContextual"/>
             </w:rPr>
           </w:pPr>
-          <w:hyperlink w:anchor="_Toc184228349" w:history="1">
+          <w:hyperlink w:anchor="_Toc184411599" w:history="1">
             <w:r>
               <w:rPr>
                 <w:rStyle w:val="Hyperlink"/>
@@ -1547,7 +1547,7 @@
                 <w:noProof/>
                 <w:webHidden/>
               </w:rPr>
-              <w:instrText xml:space="preserve"> PAGEREF _Toc184228349 \h </w:instrText>
+              <w:instrText xml:space="preserve"> PAGEREF _Toc184411599 \h </w:instrText>
             </w:r>
             <w:r>
               <w:rPr>
@@ -1592,7 +1592,7 @@
               <w14:ligatures w14:val="standardContextual"/>
             </w:rPr>
           </w:pPr>
-          <w:hyperlink w:anchor="_Toc184228350" w:history="1">
+          <w:hyperlink w:anchor="_Toc184411600" w:history="1">
             <w:r>
               <w:rPr>
                 <w:rStyle w:val="Hyperlink"/>
@@ -1619,7 +1619,7 @@
                 <w:noProof/>
                 <w:webHidden/>
               </w:rPr>
-              <w:instrText xml:space="preserve"> PAGEREF _Toc184228350 \h </w:instrText>
+              <w:instrText xml:space="preserve"> PAGEREF _Toc184411600 \h </w:instrText>
             </w:r>
             <w:r>
               <w:rPr>
@@ -1664,7 +1664,7 @@
               <w14:ligatures w14:val="standardContextual"/>
             </w:rPr>
           </w:pPr>
-          <w:hyperlink w:anchor="_Toc184228351" w:history="1">
+          <w:hyperlink w:anchor="_Toc184411601" w:history="1">
             <w:r>
               <w:rPr>
                 <w:rStyle w:val="Hyperlink"/>
@@ -1691,7 +1691,7 @@
                 <w:noProof/>
                 <w:webHidden/>
               </w:rPr>
-              <w:instrText xml:space="preserve"> PAGEREF _Toc184228351 \h </w:instrText>
+              <w:instrText xml:space="preserve"> PAGEREF _Toc184411601 \h </w:instrText>
             </w:r>
             <w:r>
               <w:rPr>
@@ -1736,7 +1736,7 @@
               <w14:ligatures w14:val="standardContextual"/>
             </w:rPr>
           </w:pPr>
-          <w:hyperlink w:anchor="_Toc184228352" w:history="1">
+          <w:hyperlink w:anchor="_Toc184411602" w:history="1">
             <w:r>
               <w:rPr>
                 <w:rStyle w:val="Hyperlink"/>
@@ -1763,7 +1763,7 @@
                 <w:noProof/>
                 <w:webHidden/>
               </w:rPr>
-              <w:instrText xml:space="preserve"> PAGEREF _Toc184228352 \h </w:instrText>
+              <w:instrText xml:space="preserve"> PAGEREF _Toc184411602 \h </w:instrText>
             </w:r>
             <w:r>
               <w:rPr>
@@ -1808,7 +1808,7 @@
               <w14:ligatures w14:val="standardContextual"/>
             </w:rPr>
           </w:pPr>
-          <w:hyperlink w:anchor="_Toc184228353" w:history="1">
+          <w:hyperlink w:anchor="_Toc184411603" w:history="1">
             <w:r>
               <w:rPr>
                 <w:rStyle w:val="Hyperlink"/>
@@ -1835,7 +1835,7 @@
                 <w:noProof/>
                 <w:webHidden/>
               </w:rPr>
-              <w:instrText xml:space="preserve"> PAGEREF _Toc184228353 \h </w:instrText>
+              <w:instrText xml:space="preserve"> PAGEREF _Toc184411603 \h </w:instrText>
             </w:r>
             <w:r>
               <w:rPr>
@@ -1880,7 +1880,7 @@
               <w14:ligatures w14:val="standardContextual"/>
             </w:rPr>
           </w:pPr>
-          <w:hyperlink w:anchor="_Toc184228354" w:history="1">
+          <w:hyperlink w:anchor="_Toc184411604" w:history="1">
             <w:r>
               <w:rPr>
                 <w:rStyle w:val="Hyperlink"/>
@@ -1907,7 +1907,7 @@
                 <w:noProof/>
                 <w:webHidden/>
               </w:rPr>
-              <w:instrText xml:space="preserve"> PAGEREF _Toc184228354 \h </w:instrText>
+              <w:instrText xml:space="preserve"> PAGEREF _Toc184411604 \h </w:instrText>
             </w:r>
             <w:r>
               <w:rPr>
@@ -1927,7 +1927,7 @@
                 <w:noProof/>
                 <w:webHidden/>
               </w:rPr>
-              <w:t>14</w:t>
+              <w:t>13</w:t>
             </w:r>
             <w:r>
               <w:rPr>
@@ -1952,7 +1952,7 @@
               <w14:ligatures w14:val="standardContextual"/>
             </w:rPr>
           </w:pPr>
-          <w:hyperlink w:anchor="_Toc184228355" w:history="1">
+          <w:hyperlink w:anchor="_Toc184411605" w:history="1">
             <w:r>
               <w:rPr>
                 <w:rStyle w:val="Hyperlink"/>
@@ -1979,7 +1979,7 @@
                 <w:noProof/>
                 <w:webHidden/>
               </w:rPr>
-              <w:instrText xml:space="preserve"> PAGEREF _Toc184228355 \h </w:instrText>
+              <w:instrText xml:space="preserve"> PAGEREF _Toc184411605 \h </w:instrText>
             </w:r>
             <w:r>
               <w:rPr>
@@ -1999,7 +1999,7 @@
                 <w:noProof/>
                 <w:webHidden/>
               </w:rPr>
-              <w:t>14</w:t>
+              <w:t>13</w:t>
             </w:r>
             <w:r>
               <w:rPr>
@@ -2024,7 +2024,7 @@
               <w14:ligatures w14:val="standardContextual"/>
             </w:rPr>
           </w:pPr>
-          <w:hyperlink w:anchor="_Toc184228356" w:history="1">
+          <w:hyperlink w:anchor="_Toc184411606" w:history="1">
             <w:r>
               <w:rPr>
                 <w:rStyle w:val="Hyperlink"/>
@@ -2051,7 +2051,7 @@
                 <w:noProof/>
                 <w:webHidden/>
               </w:rPr>
-              <w:instrText xml:space="preserve"> PAGEREF _Toc184228356 \h </w:instrText>
+              <w:instrText xml:space="preserve"> PAGEREF _Toc184411606 \h </w:instrText>
             </w:r>
             <w:r>
               <w:rPr>
@@ -2071,7 +2071,7 @@
                 <w:noProof/>
                 <w:webHidden/>
               </w:rPr>
-              <w:t>14</w:t>
+              <w:t>13</w:t>
             </w:r>
             <w:r>
               <w:rPr>
@@ -2096,7 +2096,7 @@
               <w14:ligatures w14:val="standardContextual"/>
             </w:rPr>
           </w:pPr>
-          <w:hyperlink w:anchor="_Toc184228357" w:history="1">
+          <w:hyperlink w:anchor="_Toc184411607" w:history="1">
             <w:r>
               <w:rPr>
                 <w:rStyle w:val="Hyperlink"/>
@@ -2123,7 +2123,7 @@
                 <w:noProof/>
                 <w:webHidden/>
               </w:rPr>
-              <w:instrText xml:space="preserve"> PAGEREF _Toc184228357 \h </w:instrText>
+              <w:instrText xml:space="preserve"> PAGEREF _Toc184411607 \h </w:instrText>
             </w:r>
             <w:r>
               <w:rPr>
@@ -2143,7 +2143,7 @@
                 <w:noProof/>
                 <w:webHidden/>
               </w:rPr>
-              <w:t>14</w:t>
+              <w:t>13</w:t>
             </w:r>
             <w:r>
               <w:rPr>
@@ -2182,7 +2182,7 @@
       <w:pPr>
         <w:pStyle w:val="Heading1"/>
       </w:pPr>
-      <w:bookmarkStart w:id="2" w:name="_Toc184228331"/>
+      <w:bookmarkStart w:id="2" w:name="_Toc184411581"/>
       <w:r>
         <w:lastRenderedPageBreak/>
         <w:t>Introduction</w:t>
@@ -2293,7 +2293,7 @@
       <w:pPr>
         <w:pStyle w:val="Heading1"/>
       </w:pPr>
-      <w:bookmarkStart w:id="3" w:name="_Toc184228332"/>
+      <w:bookmarkStart w:id="3" w:name="_Toc184411582"/>
       <w:r>
         <w:t>Flight Mode Annunciator</w:t>
       </w:r>
@@ -3280,7 +3280,7 @@
       <w:pPr>
         <w:pStyle w:val="Heading2"/>
       </w:pPr>
-      <w:bookmarkStart w:id="4" w:name="_Toc184228333"/>
+      <w:bookmarkStart w:id="4" w:name="_Toc184411583"/>
       <w:r>
         <w:t>Status Box</w:t>
       </w:r>
@@ -3552,7 +3552,7 @@
       <w:pPr>
         <w:pStyle w:val="Heading1"/>
       </w:pPr>
-      <w:bookmarkStart w:id="5" w:name="_Toc184228334"/>
+      <w:bookmarkStart w:id="5" w:name="_Toc184411584"/>
       <w:r>
         <w:t>Auto</w:t>
       </w:r>
@@ -3568,7 +3568,7 @@
       <w:pPr>
         <w:pStyle w:val="Heading2"/>
       </w:pPr>
-      <w:bookmarkStart w:id="6" w:name="_Toc184228335"/>
+      <w:bookmarkStart w:id="6" w:name="_Toc184411585"/>
       <w:r>
         <w:t>Speed Mode</w:t>
       </w:r>
@@ -3639,6 +3639,15 @@
       </w:r>
       <w:r>
         <w:t>.</w:t>
+      </w:r>
+      <w:r>
+        <w:t xml:space="preserve"> FMS SPD </w:t>
+      </w:r>
+      <w:r>
+        <w:t xml:space="preserve">operation </w:t>
+      </w:r>
+      <w:r>
+        <w:t>is described in the FMS and MCDU document.</w:t>
       </w:r>
     </w:p>
     <w:p>
@@ -3719,7 +3728,7 @@
       <w:pPr>
         <w:pStyle w:val="Heading2"/>
       </w:pPr>
-      <w:bookmarkStart w:id="7" w:name="_Toc184228336"/>
+      <w:bookmarkStart w:id="7" w:name="_Toc184411586"/>
       <w:r>
         <w:t>Lateral Modes</w:t>
       </w:r>
@@ -3900,7 +3909,7 @@
       <w:pPr>
         <w:pStyle w:val="Heading2"/>
       </w:pPr>
-      <w:bookmarkStart w:id="8" w:name="_Toc184228337"/>
+      <w:bookmarkStart w:id="8" w:name="_Toc184411587"/>
       <w:r>
         <w:lastRenderedPageBreak/>
         <w:t>Vertical Modes</w:t>
@@ -4311,7 +4320,7 @@
       <w:pPr>
         <w:pStyle w:val="Heading2"/>
       </w:pPr>
-      <w:bookmarkStart w:id="9" w:name="_Toc184228338"/>
+      <w:bookmarkStart w:id="9" w:name="_Toc184411588"/>
       <w:r>
         <w:t>Land Modes</w:t>
       </w:r>
@@ -4443,7 +4452,7 @@
       <w:pPr>
         <w:pStyle w:val="Heading2"/>
       </w:pPr>
-      <w:bookmarkStart w:id="10" w:name="_Toc184228339"/>
+      <w:bookmarkStart w:id="10" w:name="_Toc184411589"/>
       <w:r>
         <w:lastRenderedPageBreak/>
         <w:t>Armed Modes</w:t>
@@ -4581,7 +4590,7 @@
       <w:pPr>
         <w:pStyle w:val="Heading2"/>
       </w:pPr>
-      <w:bookmarkStart w:id="11" w:name="_Toc184228340"/>
+      <w:bookmarkStart w:id="11" w:name="_Toc184411590"/>
       <w:r>
         <w:t>Speed Protection</w:t>
       </w:r>
@@ -4822,7 +4831,7 @@
       <w:pPr>
         <w:pStyle w:val="Heading1"/>
       </w:pPr>
-      <w:bookmarkStart w:id="12" w:name="_Toc184228341"/>
+      <w:bookmarkStart w:id="12" w:name="_Toc184411591"/>
       <w:r>
         <w:lastRenderedPageBreak/>
         <w:t>Controls</w:t>
@@ -4833,7 +4842,7 @@
       <w:pPr>
         <w:pStyle w:val="Heading2"/>
       </w:pPr>
-      <w:bookmarkStart w:id="13" w:name="_Toc184228342"/>
+      <w:bookmarkStart w:id="13" w:name="_Toc184411592"/>
       <w:r>
         <w:t>Flight Control Panel</w:t>
       </w:r>
@@ -7121,28 +7130,22 @@
         <w:rPr>
           <w:u w:val="single"/>
         </w:rPr>
-        <w:t>FMS SPD Button (</w:t>
+        <w:t>FMS SPD Button</w:t>
       </w:r>
       <w:r>
         <w:rPr>
           <w:u w:val="single"/>
         </w:rPr>
-        <w:t xml:space="preserve">Currently </w:t>
-      </w:r>
-      <w:r>
-        <w:rPr>
-          <w:u w:val="single"/>
-        </w:rPr>
-        <w:t>INOP)</w:t>
-      </w:r>
-      <w:r>
-        <w:rPr>
-          <w:u w:val="single"/>
-        </w:rPr>
         <w:br/>
       </w:r>
       <w:r>
-        <w:t>Push to engage FMS SPD mode. Does not work on the ground.</w:t>
+        <w:t xml:space="preserve">Push to engage FMS SPD mode. </w:t>
+      </w:r>
+      <w:r>
+        <w:t>Requires at least</w:t>
+      </w:r>
+      <w:r>
+        <w:t xml:space="preserve"> 400 ft radio altitude.</w:t>
       </w:r>
       <w:r>
         <w:br/>
@@ -7964,7 +7967,7 @@
       </w:r>
     </w:p>
     <w:p/>
-    <w:bookmarkStart w:id="14" w:name="_Toc184228343"/>
+    <w:bookmarkStart w:id="14" w:name="_Toc184411593"/>
     <w:p>
       <w:pPr>
         <w:pStyle w:val="Heading2"/>
@@ -9162,7 +9165,7 @@
       <w:pPr>
         <w:pStyle w:val="Heading1"/>
       </w:pPr>
-      <w:bookmarkStart w:id="15" w:name="_Toc184228344"/>
+      <w:bookmarkStart w:id="15" w:name="_Toc184411594"/>
       <w:r>
         <w:t>Roll Control Wheel Steering</w:t>
       </w:r>
@@ -9272,15 +9275,7 @@
         <w:t>due to the RCWS aileron lagging slightly behind the other ailerons</w:t>
       </w:r>
       <w:r>
-        <w:t xml:space="preserve"> causing the FCC to </w:t>
-      </w:r>
-      <w:proofErr w:type="spellStart"/>
-      <w:r>
-        <w:t>backdrive</w:t>
-      </w:r>
-      <w:proofErr w:type="spellEnd"/>
-      <w:r>
-        <w:t xml:space="preserve"> the </w:t>
+        <w:t xml:space="preserve"> causing the FCC to backdrive the </w:t>
       </w:r>
       <w:r>
         <w:t xml:space="preserve">control </w:t>
@@ -9294,7 +9289,7 @@
       <w:pPr>
         <w:pStyle w:val="Heading1"/>
       </w:pPr>
-      <w:bookmarkStart w:id="16" w:name="_Toc184228345"/>
+      <w:bookmarkStart w:id="16" w:name="_Toc184411595"/>
       <w:r>
         <w:t>Longitudinal Stability Augmentation System</w:t>
       </w:r>
@@ -9711,7 +9706,7 @@
       <w:pPr>
         <w:pStyle w:val="Heading1"/>
       </w:pPr>
-      <w:bookmarkStart w:id="17" w:name="_Toc184228346"/>
+      <w:bookmarkStart w:id="17" w:name="_Toc184411596"/>
       <w:r>
         <w:t>Yaw Damper</w:t>
       </w:r>
@@ -9795,7 +9790,7 @@
       <w:pPr>
         <w:pStyle w:val="Heading1"/>
       </w:pPr>
-      <w:bookmarkStart w:id="18" w:name="_Toc184228347"/>
+      <w:bookmarkStart w:id="18" w:name="_Toc184411597"/>
       <w:r>
         <w:t>Elevator Feel</w:t>
       </w:r>
@@ -9867,7 +9862,7 @@
       <w:pPr>
         <w:pStyle w:val="Heading1"/>
       </w:pPr>
-      <w:bookmarkStart w:id="19" w:name="_Toc184228348"/>
+      <w:bookmarkStart w:id="19" w:name="_Toc184411598"/>
       <w:r>
         <w:t>Flap Limit</w:t>
       </w:r>
@@ -9926,7 +9921,7 @@
       <w:pPr>
         <w:pStyle w:val="Heading1"/>
       </w:pPr>
-      <w:bookmarkStart w:id="20" w:name="_Toc184228349"/>
+      <w:bookmarkStart w:id="20" w:name="_Toc184411599"/>
       <w:r>
         <w:lastRenderedPageBreak/>
         <w:t>Procedures</w:t>
@@ -9937,7 +9932,7 @@
       <w:pPr>
         <w:pStyle w:val="Heading2"/>
       </w:pPr>
-      <w:bookmarkStart w:id="21" w:name="_Toc184228350"/>
+      <w:bookmarkStart w:id="21" w:name="_Toc184411600"/>
       <w:r>
         <w:t>Takeoff and Climb</w:t>
       </w:r>
@@ -10362,61 +10357,31 @@
         <w:rPr>
           <w:noProof/>
         </w:rPr>
-        <w:t xml:space="preserve">At thrust reduction </w:t>
+        <w:t xml:space="preserve">At 400ft radio altitude, push </w:t>
       </w:r>
       <w:r>
         <w:rPr>
           <w:noProof/>
         </w:rPr>
-        <w:t>altitude (typically 1500ft above airport elevation)</w:t>
+        <w:t xml:space="preserve">the </w:t>
       </w:r>
       <w:r>
         <w:rPr>
           <w:noProof/>
         </w:rPr>
-        <w:t xml:space="preserve">, observe </w:t>
+        <w:t>FMS SPD</w:t>
       </w:r>
       <w:r>
         <w:rPr>
           <w:noProof/>
         </w:rPr>
-        <w:t>CLB THRUST appearing on the FMA</w:t>
+        <w:t xml:space="preserve"> button</w:t>
       </w:r>
       <w:r>
         <w:rPr>
           <w:noProof/>
         </w:rPr>
         <w:t>.</w:t>
-      </w:r>
-      <w:r>
-        <w:rPr>
-          <w:noProof/>
-        </w:rPr>
-        <w:t xml:space="preserve"> </w:t>
-      </w:r>
-      <w:r>
-        <w:rPr>
-          <w:noProof/>
-        </w:rPr>
-        <w:t>T</w:t>
-      </w:r>
-      <w:r>
-        <w:rPr>
-          <w:noProof/>
-        </w:rPr>
-        <w:t xml:space="preserve">he engines </w:t>
-      </w:r>
-      <w:r>
-        <w:rPr>
-          <w:noProof/>
-        </w:rPr>
-        <w:t>will roll</w:t>
-      </w:r>
-      <w:r>
-        <w:rPr>
-          <w:noProof/>
-        </w:rPr>
-        <w:t xml:space="preserve"> back to the climb limit.</w:t>
       </w:r>
     </w:p>
     <w:p>
@@ -10431,6 +10396,75 @@
         <w:rPr>
           <w:noProof/>
         </w:rPr>
+        <w:t xml:space="preserve">At thrust reduction </w:t>
+      </w:r>
+      <w:r>
+        <w:rPr>
+          <w:noProof/>
+        </w:rPr>
+        <w:t>altitude (typically 1500ft above airport elevation)</w:t>
+      </w:r>
+      <w:r>
+        <w:rPr>
+          <w:noProof/>
+        </w:rPr>
+        <w:t xml:space="preserve">, observe </w:t>
+      </w:r>
+      <w:r>
+        <w:rPr>
+          <w:noProof/>
+        </w:rPr>
+        <w:t>CLB THRUST appearing on the FMA</w:t>
+      </w:r>
+      <w:r>
+        <w:rPr>
+          <w:noProof/>
+        </w:rPr>
+        <w:t>.</w:t>
+      </w:r>
+      <w:r>
+        <w:rPr>
+          <w:noProof/>
+        </w:rPr>
+        <w:t xml:space="preserve"> </w:t>
+      </w:r>
+      <w:r>
+        <w:rPr>
+          <w:noProof/>
+        </w:rPr>
+        <w:t>T</w:t>
+      </w:r>
+      <w:r>
+        <w:rPr>
+          <w:noProof/>
+        </w:rPr>
+        <w:t xml:space="preserve">he engines </w:t>
+      </w:r>
+      <w:r>
+        <w:rPr>
+          <w:noProof/>
+        </w:rPr>
+        <w:t>will roll</w:t>
+      </w:r>
+      <w:r>
+        <w:rPr>
+          <w:noProof/>
+        </w:rPr>
+        <w:t xml:space="preserve"> back to the climb limit.</w:t>
+      </w:r>
+    </w:p>
+    <w:p>
+      <w:pPr>
+        <w:pStyle w:val="ListParagraph"/>
+        <w:numPr>
+          <w:ilvl w:val="0"/>
+          <w:numId w:val="4"/>
+        </w:numPr>
+      </w:pPr>
+      <w:r>
+        <w:rPr>
+          <w:noProof/>
+        </w:rPr>
         <w:t xml:space="preserve">At acceleration </w:t>
       </w:r>
       <w:r>
@@ -10443,13 +10477,55 @@
         <w:rPr>
           <w:noProof/>
         </w:rPr>
-        <w:t xml:space="preserve">, if FMS SPD is not active, </w:t>
+        <w:t xml:space="preserve">, </w:t>
       </w:r>
       <w:r>
         <w:rPr>
           <w:noProof/>
         </w:rPr>
-        <w:t>pull the Speed Knob to accelerate to the climb speed set in the FCP.</w:t>
+        <w:t>observe the speed target advanc</w:t>
+      </w:r>
+      <w:r>
+        <w:rPr>
+          <w:noProof/>
+        </w:rPr>
+        <w:t>ing</w:t>
+      </w:r>
+      <w:r>
+        <w:rPr>
+          <w:noProof/>
+        </w:rPr>
+        <w:t xml:space="preserve"> to 250 knots. If FMS SPD was disengaged, </w:t>
+      </w:r>
+      <w:r>
+        <w:rPr>
+          <w:noProof/>
+        </w:rPr>
+        <w:t>pull</w:t>
+      </w:r>
+      <w:r>
+        <w:rPr>
+          <w:noProof/>
+        </w:rPr>
+        <w:t xml:space="preserve"> the Speed Knob to</w:t>
+      </w:r>
+      <w:r>
+        <w:rPr>
+          <w:noProof/>
+        </w:rPr>
+        <w:t xml:space="preserve"> </w:t>
+      </w:r>
+      <w:r>
+        <w:rPr>
+          <w:noProof/>
+        </w:rPr>
+        <w:t>accelerate to the climb speed set in the FCP</w:t>
+      </w:r>
+      <w:r>
+        <w:rPr>
+          <w:noProof/>
+        </w:rPr>
+        <w:t>.</w:t>
       </w:r>
     </w:p>
     <w:p/>
@@ -10457,7 +10533,7 @@
       <w:pPr>
         <w:pStyle w:val="Heading2"/>
       </w:pPr>
-      <w:bookmarkStart w:id="22" w:name="_Toc184228351"/>
+      <w:bookmarkStart w:id="22" w:name="_Toc184411601"/>
       <w:r>
         <w:t>Engaging the AP</w:t>
       </w:r>
@@ -10507,7 +10583,7 @@
       <w:pPr>
         <w:pStyle w:val="Heading2"/>
       </w:pPr>
-      <w:bookmarkStart w:id="23" w:name="_Toc184228352"/>
+      <w:bookmarkStart w:id="23" w:name="_Toc184411602"/>
       <w:r>
         <w:t>Disengaging the AP or</w:t>
       </w:r>
@@ -10620,7 +10696,7 @@
       <w:pPr>
         <w:pStyle w:val="Heading2"/>
       </w:pPr>
-      <w:bookmarkStart w:id="24" w:name="_Toc184228353"/>
+      <w:bookmarkStart w:id="24" w:name="_Toc184411603"/>
       <w:r>
         <w:t>Setting a New Speed or Heading</w:t>
       </w:r>
@@ -10677,24 +10753,11 @@
         <w:t>nob.</w:t>
       </w:r>
     </w:p>
-    <w:p/>
-    <w:p>
-      <w:pPr>
-        <w:rPr>
-          <w:caps/>
-          <w:spacing w:val="15"/>
-        </w:rPr>
-      </w:pPr>
-      <w:r>
-        <w:lastRenderedPageBreak/>
-        <w:br w:type="page"/>
-      </w:r>
-    </w:p>
     <w:p>
       <w:pPr>
         <w:pStyle w:val="Heading2"/>
       </w:pPr>
-      <w:bookmarkStart w:id="25" w:name="_Toc184228354"/>
+      <w:bookmarkStart w:id="25" w:name="_Toc184411604"/>
       <w:r>
         <w:lastRenderedPageBreak/>
         <w:t>Climbing or Descending to a New Altitude</w:t>
@@ -10790,7 +10853,7 @@
       <w:pPr>
         <w:pStyle w:val="Heading2"/>
       </w:pPr>
-      <w:bookmarkStart w:id="26" w:name="_Toc184228355"/>
+      <w:bookmarkStart w:id="26" w:name="_Toc184411605"/>
       <w:r>
         <w:t>Performing an ILS Approach</w:t>
       </w:r>
@@ -10957,7 +11020,7 @@
       <w:pPr>
         <w:pStyle w:val="Heading2"/>
       </w:pPr>
-      <w:bookmarkStart w:id="27" w:name="_Toc184228356"/>
+      <w:bookmarkStart w:id="27" w:name="_Toc184411606"/>
       <w:r>
         <w:t>Tracking an ILS Localizer</w:t>
       </w:r>
@@ -11016,7 +11079,7 @@
       <w:pPr>
         <w:pStyle w:val="Heading2"/>
       </w:pPr>
-      <w:bookmarkStart w:id="28" w:name="_Toc184228357"/>
+      <w:bookmarkStart w:id="28" w:name="_Toc184411607"/>
       <w:r>
         <w:t>Tracking a VOR Radial</w:t>
       </w:r>

</xml_diff>

<commit_message>
Docs: Add documentation for FMS SPD, add some other fixes
</commit_message>
<xml_diff>
--- a/Docs/Auto_Flight_and_FCC.docx
+++ b/Docs/Auto_Flight_and_FCC.docx
@@ -1,6 +1,6 @@
 
 <file path=word/document.xml><?xml version="1.0" encoding="utf-8"?>
-<w:document xmlns:wpc="http://schemas.microsoft.com/office/word/2010/wordprocessingCanvas" xmlns:cx="http://schemas.microsoft.com/office/drawing/2014/chartex" xmlns:cx1="http://schemas.microsoft.com/office/drawing/2015/9/8/chartex" xmlns:cx2="http://schemas.microsoft.com/office/drawing/2015/10/21/chartex" xmlns:cx3="http://schemas.microsoft.com/office/drawing/2016/5/9/chartex" xmlns:cx4="http://schemas.microsoft.com/office/drawing/2016/5/10/chartex" xmlns:cx5="http://schemas.microsoft.com/office/drawing/2016/5/11/chartex" xmlns:cx6="http://schemas.microsoft.com/office/drawing/2016/5/12/chartex" xmlns:cx7="http://schemas.microsoft.com/office/drawing/2016/5/13/chartex" xmlns:cx8="http://schemas.microsoft.com/office/drawing/2016/5/14/chartex" xmlns:mc="http://schemas.openxmlformats.org/markup-compatibility/2006" xmlns:aink="http://schemas.microsoft.com/office/drawing/2016/ink" xmlns:am3d="http://schemas.microsoft.com/office/drawing/2017/model3d" xmlns:o="urn:schemas-microsoft-com:office:office" xmlns:oel="http://schemas.microsoft.com/office/2019/extlst" xmlns:r="http://schemas.openxmlformats.org/officeDocument/2006/relationships" xmlns:m="http://schemas.openxmlformats.org/officeDocument/2006/math" xmlns:v="urn:schemas-microsoft-com:vml" xmlns:wp14="http://schemas.microsoft.com/office/word/2010/wordprocessingDrawing" xmlns:wp="http://schemas.openxmlformats.org/drawingml/2006/wordprocessingDrawing" xmlns:w10="urn:schemas-microsoft-com:office:word" xmlns:w="http://schemas.openxmlformats.org/wordprocessingml/2006/main" xmlns:w14="http://schemas.microsoft.com/office/word/2010/wordml" xmlns:w15="http://schemas.microsoft.com/office/word/2012/wordml" xmlns:w16cex="http://schemas.microsoft.com/office/word/2018/wordml/cex" xmlns:w16cid="http://schemas.microsoft.com/office/word/2016/wordml/cid" xmlns:w16="http://schemas.microsoft.com/office/word/2018/wordml" xmlns:w16du="http://schemas.microsoft.com/office/word/2023/wordml/word16du" xmlns:w16sdtdh="http://schemas.microsoft.com/office/word/2020/wordml/sdtdatahash" xmlns:w16se="http://schemas.microsoft.com/office/word/2015/wordml/symex" xmlns:wpg="http://schemas.microsoft.com/office/word/2010/wordprocessingGroup" xmlns:wpi="http://schemas.microsoft.com/office/word/2010/wordprocessingInk" xmlns:wne="http://schemas.microsoft.com/office/word/2006/wordml" xmlns:wps="http://schemas.microsoft.com/office/word/2010/wordprocessingShape" mc:Ignorable="w14 w15 w16se w16cid w16 w16cex w16sdtdh w16du wp14">
+<w:document xmlns:wpc="http://schemas.microsoft.com/office/word/2010/wordprocessingCanvas" xmlns:cx="http://schemas.microsoft.com/office/drawing/2014/chartex" xmlns:cx1="http://schemas.microsoft.com/office/drawing/2015/9/8/chartex" xmlns:cx2="http://schemas.microsoft.com/office/drawing/2015/10/21/chartex" xmlns:cx3="http://schemas.microsoft.com/office/drawing/2016/5/9/chartex" xmlns:cx4="http://schemas.microsoft.com/office/drawing/2016/5/10/chartex" xmlns:cx5="http://schemas.microsoft.com/office/drawing/2016/5/11/chartex" xmlns:cx6="http://schemas.microsoft.com/office/drawing/2016/5/12/chartex" xmlns:cx7="http://schemas.microsoft.com/office/drawing/2016/5/13/chartex" xmlns:cx8="http://schemas.microsoft.com/office/drawing/2016/5/14/chartex" xmlns:mc="http://schemas.openxmlformats.org/markup-compatibility/2006" xmlns:aink="http://schemas.microsoft.com/office/drawing/2016/ink" xmlns:am3d="http://schemas.microsoft.com/office/drawing/2017/model3d" xmlns:o="urn:schemas-microsoft-com:office:office" xmlns:oel="http://schemas.microsoft.com/office/2019/extlst" xmlns:r="http://schemas.openxmlformats.org/officeDocument/2006/relationships" xmlns:m="http://schemas.openxmlformats.org/officeDocument/2006/math" xmlns:v="urn:schemas-microsoft-com:vml" xmlns:wp14="http://schemas.microsoft.com/office/word/2010/wordprocessingDrawing" xmlns:wp="http://schemas.openxmlformats.org/drawingml/2006/wordprocessingDrawing" xmlns:w10="urn:schemas-microsoft-com:office:word" xmlns:w="http://schemas.openxmlformats.org/wordprocessingml/2006/main" xmlns:w14="http://schemas.microsoft.com/office/word/2010/wordml" xmlns:w15="http://schemas.microsoft.com/office/word/2012/wordml" xmlns:w16cex="http://schemas.microsoft.com/office/word/2018/wordml/cex" xmlns:w16cid="http://schemas.microsoft.com/office/word/2016/wordml/cid" xmlns:w16="http://schemas.microsoft.com/office/word/2018/wordml" xmlns:w16du="http://schemas.microsoft.com/office/word/2023/wordml/word16du" xmlns:w16sdtdh="http://schemas.microsoft.com/office/word/2020/wordml/sdtdatahash" xmlns:w16sdtfl="http://schemas.microsoft.com/office/word/2024/wordml/sdtformatlock" xmlns:w16se="http://schemas.microsoft.com/office/word/2015/wordml/symex" xmlns:wpg="http://schemas.microsoft.com/office/word/2010/wordprocessingGroup" xmlns:wpi="http://schemas.microsoft.com/office/word/2010/wordprocessingInk" xmlns:wne="http://schemas.microsoft.com/office/word/2006/wordml" xmlns:wps="http://schemas.microsoft.com/office/word/2010/wordprocessingShape" mc:Ignorable="w14 w15 w16se w16cid w16 w16cex w16sdtdh w16sdtfl w16du wp14">
   <w:body>
     <w:p>
       <w:pPr>
@@ -111,7 +111,7 @@
           <w:sz w:val="24"/>
           <w:szCs w:val="24"/>
         </w:rPr>
-        <w:t>12/6/2024</w:t>
+        <w:t>2/8/2025</w:t>
       </w:r>
       <w:r>
         <w:rPr>
@@ -210,8 +210,8 @@
             <w:rPr>
               <w:noProof/>
               <w:kern w:val="2"/>
-              <w:sz w:val="22"/>
-              <w:szCs w:val="22"/>
+              <w:sz w:val="24"/>
+              <w:szCs w:val="24"/>
               <w14:ligatures w14:val="standardContextual"/>
             </w:rPr>
           </w:pPr>
@@ -224,7 +224,7 @@
           <w:r>
             <w:fldChar w:fldCharType="separate"/>
           </w:r>
-          <w:hyperlink w:anchor="_Toc184411581" w:history="1">
+          <w:hyperlink w:anchor="_Toc189869528" w:history="1">
             <w:r>
               <w:rPr>
                 <w:rStyle w:val="Hyperlink"/>
@@ -251,7 +251,7 @@
                 <w:noProof/>
                 <w:webHidden/>
               </w:rPr>
-              <w:instrText xml:space="preserve"> PAGEREF _Toc184411581 \h </w:instrText>
+              <w:instrText xml:space="preserve"> PAGEREF _Toc189869528 \h </w:instrText>
             </w:r>
             <w:r>
               <w:rPr>
@@ -291,12 +291,12 @@
             <w:rPr>
               <w:noProof/>
               <w:kern w:val="2"/>
-              <w:sz w:val="22"/>
-              <w:szCs w:val="22"/>
+              <w:sz w:val="24"/>
+              <w:szCs w:val="24"/>
               <w14:ligatures w14:val="standardContextual"/>
             </w:rPr>
           </w:pPr>
-          <w:hyperlink w:anchor="_Toc184411582" w:history="1">
+          <w:hyperlink w:anchor="_Toc189869529" w:history="1">
             <w:r>
               <w:rPr>
                 <w:rStyle w:val="Hyperlink"/>
@@ -323,7 +323,7 @@
                 <w:noProof/>
                 <w:webHidden/>
               </w:rPr>
-              <w:instrText xml:space="preserve"> PAGEREF _Toc184411582 \h </w:instrText>
+              <w:instrText xml:space="preserve"> PAGEREF _Toc189869529 \h </w:instrText>
             </w:r>
             <w:r>
               <w:rPr>
@@ -363,12 +363,12 @@
             <w:rPr>
               <w:noProof/>
               <w:kern w:val="2"/>
-              <w:sz w:val="22"/>
-              <w:szCs w:val="22"/>
+              <w:sz w:val="24"/>
+              <w:szCs w:val="24"/>
               <w14:ligatures w14:val="standardContextual"/>
             </w:rPr>
           </w:pPr>
-          <w:hyperlink w:anchor="_Toc184411583" w:history="1">
+          <w:hyperlink w:anchor="_Toc189869530" w:history="1">
             <w:r>
               <w:rPr>
                 <w:rStyle w:val="Hyperlink"/>
@@ -395,7 +395,7 @@
                 <w:noProof/>
                 <w:webHidden/>
               </w:rPr>
-              <w:instrText xml:space="preserve"> PAGEREF _Toc184411583 \h </w:instrText>
+              <w:instrText xml:space="preserve"> PAGEREF _Toc189869530 \h </w:instrText>
             </w:r>
             <w:r>
               <w:rPr>
@@ -435,12 +435,12 @@
             <w:rPr>
               <w:noProof/>
               <w:kern w:val="2"/>
-              <w:sz w:val="22"/>
-              <w:szCs w:val="22"/>
+              <w:sz w:val="24"/>
+              <w:szCs w:val="24"/>
               <w14:ligatures w14:val="standardContextual"/>
             </w:rPr>
           </w:pPr>
-          <w:hyperlink w:anchor="_Toc184411584" w:history="1">
+          <w:hyperlink w:anchor="_Toc189869531" w:history="1">
             <w:r>
               <w:rPr>
                 <w:rStyle w:val="Hyperlink"/>
@@ -467,7 +467,7 @@
                 <w:noProof/>
                 <w:webHidden/>
               </w:rPr>
-              <w:instrText xml:space="preserve"> PAGEREF _Toc184411584 \h </w:instrText>
+              <w:instrText xml:space="preserve"> PAGEREF _Toc189869531 \h </w:instrText>
             </w:r>
             <w:r>
               <w:rPr>
@@ -507,12 +507,12 @@
             <w:rPr>
               <w:noProof/>
               <w:kern w:val="2"/>
-              <w:sz w:val="22"/>
-              <w:szCs w:val="22"/>
+              <w:sz w:val="24"/>
+              <w:szCs w:val="24"/>
               <w14:ligatures w14:val="standardContextual"/>
             </w:rPr>
           </w:pPr>
-          <w:hyperlink w:anchor="_Toc184411585" w:history="1">
+          <w:hyperlink w:anchor="_Toc189869532" w:history="1">
             <w:r>
               <w:rPr>
                 <w:rStyle w:val="Hyperlink"/>
@@ -539,7 +539,7 @@
                 <w:noProof/>
                 <w:webHidden/>
               </w:rPr>
-              <w:instrText xml:space="preserve"> PAGEREF _Toc184411585 \h </w:instrText>
+              <w:instrText xml:space="preserve"> PAGEREF _Toc189869532 \h </w:instrText>
             </w:r>
             <w:r>
               <w:rPr>
@@ -579,12 +579,12 @@
             <w:rPr>
               <w:noProof/>
               <w:kern w:val="2"/>
-              <w:sz w:val="22"/>
-              <w:szCs w:val="22"/>
+              <w:sz w:val="24"/>
+              <w:szCs w:val="24"/>
               <w14:ligatures w14:val="standardContextual"/>
             </w:rPr>
           </w:pPr>
-          <w:hyperlink w:anchor="_Toc184411586" w:history="1">
+          <w:hyperlink w:anchor="_Toc189869533" w:history="1">
             <w:r>
               <w:rPr>
                 <w:rStyle w:val="Hyperlink"/>
@@ -611,7 +611,7 @@
                 <w:noProof/>
                 <w:webHidden/>
               </w:rPr>
-              <w:instrText xml:space="preserve"> PAGEREF _Toc184411586 \h </w:instrText>
+              <w:instrText xml:space="preserve"> PAGEREF _Toc189869533 \h </w:instrText>
             </w:r>
             <w:r>
               <w:rPr>
@@ -651,12 +651,12 @@
             <w:rPr>
               <w:noProof/>
               <w:kern w:val="2"/>
-              <w:sz w:val="22"/>
-              <w:szCs w:val="22"/>
+              <w:sz w:val="24"/>
+              <w:szCs w:val="24"/>
               <w14:ligatures w14:val="standardContextual"/>
             </w:rPr>
           </w:pPr>
-          <w:hyperlink w:anchor="_Toc184411587" w:history="1">
+          <w:hyperlink w:anchor="_Toc189869534" w:history="1">
             <w:r>
               <w:rPr>
                 <w:rStyle w:val="Hyperlink"/>
@@ -683,7 +683,7 @@
                 <w:noProof/>
                 <w:webHidden/>
               </w:rPr>
-              <w:instrText xml:space="preserve"> PAGEREF _Toc184411587 \h </w:instrText>
+              <w:instrText xml:space="preserve"> PAGEREF _Toc189869534 \h </w:instrText>
             </w:r>
             <w:r>
               <w:rPr>
@@ -723,12 +723,12 @@
             <w:rPr>
               <w:noProof/>
               <w:kern w:val="2"/>
-              <w:sz w:val="22"/>
-              <w:szCs w:val="22"/>
+              <w:sz w:val="24"/>
+              <w:szCs w:val="24"/>
               <w14:ligatures w14:val="standardContextual"/>
             </w:rPr>
           </w:pPr>
-          <w:hyperlink w:anchor="_Toc184411588" w:history="1">
+          <w:hyperlink w:anchor="_Toc189869535" w:history="1">
             <w:r>
               <w:rPr>
                 <w:rStyle w:val="Hyperlink"/>
@@ -755,7 +755,7 @@
                 <w:noProof/>
                 <w:webHidden/>
               </w:rPr>
-              <w:instrText xml:space="preserve"> PAGEREF _Toc184411588 \h </w:instrText>
+              <w:instrText xml:space="preserve"> PAGEREF _Toc189869535 \h </w:instrText>
             </w:r>
             <w:r>
               <w:rPr>
@@ -795,12 +795,12 @@
             <w:rPr>
               <w:noProof/>
               <w:kern w:val="2"/>
-              <w:sz w:val="22"/>
-              <w:szCs w:val="22"/>
+              <w:sz w:val="24"/>
+              <w:szCs w:val="24"/>
               <w14:ligatures w14:val="standardContextual"/>
             </w:rPr>
           </w:pPr>
-          <w:hyperlink w:anchor="_Toc184411589" w:history="1">
+          <w:hyperlink w:anchor="_Toc189869536" w:history="1">
             <w:r>
               <w:rPr>
                 <w:rStyle w:val="Hyperlink"/>
@@ -827,7 +827,7 @@
                 <w:noProof/>
                 <w:webHidden/>
               </w:rPr>
-              <w:instrText xml:space="preserve"> PAGEREF _Toc184411589 \h </w:instrText>
+              <w:instrText xml:space="preserve"> PAGEREF _Toc189869536 \h </w:instrText>
             </w:r>
             <w:r>
               <w:rPr>
@@ -867,12 +867,12 @@
             <w:rPr>
               <w:noProof/>
               <w:kern w:val="2"/>
-              <w:sz w:val="22"/>
-              <w:szCs w:val="22"/>
+              <w:sz w:val="24"/>
+              <w:szCs w:val="24"/>
               <w14:ligatures w14:val="standardContextual"/>
             </w:rPr>
           </w:pPr>
-          <w:hyperlink w:anchor="_Toc184411590" w:history="1">
+          <w:hyperlink w:anchor="_Toc189869537" w:history="1">
             <w:r>
               <w:rPr>
                 <w:rStyle w:val="Hyperlink"/>
@@ -899,7 +899,7 @@
                 <w:noProof/>
                 <w:webHidden/>
               </w:rPr>
-              <w:instrText xml:space="preserve"> PAGEREF _Toc184411590 \h </w:instrText>
+              <w:instrText xml:space="preserve"> PAGEREF _Toc189869537 \h </w:instrText>
             </w:r>
             <w:r>
               <w:rPr>
@@ -939,12 +939,12 @@
             <w:rPr>
               <w:noProof/>
               <w:kern w:val="2"/>
-              <w:sz w:val="22"/>
-              <w:szCs w:val="22"/>
+              <w:sz w:val="24"/>
+              <w:szCs w:val="24"/>
               <w14:ligatures w14:val="standardContextual"/>
             </w:rPr>
           </w:pPr>
-          <w:hyperlink w:anchor="_Toc184411591" w:history="1">
+          <w:hyperlink w:anchor="_Toc189869538" w:history="1">
             <w:r>
               <w:rPr>
                 <w:rStyle w:val="Hyperlink"/>
@@ -971,7 +971,7 @@
                 <w:noProof/>
                 <w:webHidden/>
               </w:rPr>
-              <w:instrText xml:space="preserve"> PAGEREF _Toc184411591 \h </w:instrText>
+              <w:instrText xml:space="preserve"> PAGEREF _Toc189869538 \h </w:instrText>
             </w:r>
             <w:r>
               <w:rPr>
@@ -1011,12 +1011,12 @@
             <w:rPr>
               <w:noProof/>
               <w:kern w:val="2"/>
-              <w:sz w:val="22"/>
-              <w:szCs w:val="22"/>
+              <w:sz w:val="24"/>
+              <w:szCs w:val="24"/>
               <w14:ligatures w14:val="standardContextual"/>
             </w:rPr>
           </w:pPr>
-          <w:hyperlink w:anchor="_Toc184411592" w:history="1">
+          <w:hyperlink w:anchor="_Toc189869539" w:history="1">
             <w:r>
               <w:rPr>
                 <w:rStyle w:val="Hyperlink"/>
@@ -1043,7 +1043,7 @@
                 <w:noProof/>
                 <w:webHidden/>
               </w:rPr>
-              <w:instrText xml:space="preserve"> PAGEREF _Toc184411592 \h </w:instrText>
+              <w:instrText xml:space="preserve"> PAGEREF _Toc189869539 \h </w:instrText>
             </w:r>
             <w:r>
               <w:rPr>
@@ -1083,12 +1083,12 @@
             <w:rPr>
               <w:noProof/>
               <w:kern w:val="2"/>
-              <w:sz w:val="22"/>
-              <w:szCs w:val="22"/>
+              <w:sz w:val="24"/>
+              <w:szCs w:val="24"/>
               <w14:ligatures w14:val="standardContextual"/>
             </w:rPr>
           </w:pPr>
-          <w:hyperlink w:anchor="_Toc184411593" w:history="1">
+          <w:hyperlink w:anchor="_Toc189869540" w:history="1">
             <w:r>
               <w:rPr>
                 <w:rStyle w:val="Hyperlink"/>
@@ -1115,7 +1115,7 @@
                 <w:noProof/>
                 <w:webHidden/>
               </w:rPr>
-              <w:instrText xml:space="preserve"> PAGEREF _Toc184411593 \h </w:instrText>
+              <w:instrText xml:space="preserve"> PAGEREF _Toc189869540 \h </w:instrText>
             </w:r>
             <w:r>
               <w:rPr>
@@ -1155,12 +1155,12 @@
             <w:rPr>
               <w:noProof/>
               <w:kern w:val="2"/>
-              <w:sz w:val="22"/>
-              <w:szCs w:val="22"/>
+              <w:sz w:val="24"/>
+              <w:szCs w:val="24"/>
               <w14:ligatures w14:val="standardContextual"/>
             </w:rPr>
           </w:pPr>
-          <w:hyperlink w:anchor="_Toc184411594" w:history="1">
+          <w:hyperlink w:anchor="_Toc189869541" w:history="1">
             <w:r>
               <w:rPr>
                 <w:rStyle w:val="Hyperlink"/>
@@ -1187,7 +1187,7 @@
                 <w:noProof/>
                 <w:webHidden/>
               </w:rPr>
-              <w:instrText xml:space="preserve"> PAGEREF _Toc184411594 \h </w:instrText>
+              <w:instrText xml:space="preserve"> PAGEREF _Toc189869541 \h </w:instrText>
             </w:r>
             <w:r>
               <w:rPr>
@@ -1227,12 +1227,12 @@
             <w:rPr>
               <w:noProof/>
               <w:kern w:val="2"/>
-              <w:sz w:val="22"/>
-              <w:szCs w:val="22"/>
+              <w:sz w:val="24"/>
+              <w:szCs w:val="24"/>
               <w14:ligatures w14:val="standardContextual"/>
             </w:rPr>
           </w:pPr>
-          <w:hyperlink w:anchor="_Toc184411595" w:history="1">
+          <w:hyperlink w:anchor="_Toc189869542" w:history="1">
             <w:r>
               <w:rPr>
                 <w:rStyle w:val="Hyperlink"/>
@@ -1259,7 +1259,7 @@
                 <w:noProof/>
                 <w:webHidden/>
               </w:rPr>
-              <w:instrText xml:space="preserve"> PAGEREF _Toc184411595 \h </w:instrText>
+              <w:instrText xml:space="preserve"> PAGEREF _Toc189869542 \h </w:instrText>
             </w:r>
             <w:r>
               <w:rPr>
@@ -1299,12 +1299,12 @@
             <w:rPr>
               <w:noProof/>
               <w:kern w:val="2"/>
-              <w:sz w:val="22"/>
-              <w:szCs w:val="22"/>
+              <w:sz w:val="24"/>
+              <w:szCs w:val="24"/>
               <w14:ligatures w14:val="standardContextual"/>
             </w:rPr>
           </w:pPr>
-          <w:hyperlink w:anchor="_Toc184411596" w:history="1">
+          <w:hyperlink w:anchor="_Toc189869543" w:history="1">
             <w:r>
               <w:rPr>
                 <w:rStyle w:val="Hyperlink"/>
@@ -1331,7 +1331,7 @@
                 <w:noProof/>
                 <w:webHidden/>
               </w:rPr>
-              <w:instrText xml:space="preserve"> PAGEREF _Toc184411596 \h </w:instrText>
+              <w:instrText xml:space="preserve"> PAGEREF _Toc189869543 \h </w:instrText>
             </w:r>
             <w:r>
               <w:rPr>
@@ -1371,12 +1371,12 @@
             <w:rPr>
               <w:noProof/>
               <w:kern w:val="2"/>
-              <w:sz w:val="22"/>
-              <w:szCs w:val="22"/>
+              <w:sz w:val="24"/>
+              <w:szCs w:val="24"/>
               <w14:ligatures w14:val="standardContextual"/>
             </w:rPr>
           </w:pPr>
-          <w:hyperlink w:anchor="_Toc184411597" w:history="1">
+          <w:hyperlink w:anchor="_Toc189869544" w:history="1">
             <w:r>
               <w:rPr>
                 <w:rStyle w:val="Hyperlink"/>
@@ -1403,7 +1403,7 @@
                 <w:noProof/>
                 <w:webHidden/>
               </w:rPr>
-              <w:instrText xml:space="preserve"> PAGEREF _Toc184411597 \h </w:instrText>
+              <w:instrText xml:space="preserve"> PAGEREF _Toc189869544 \h </w:instrText>
             </w:r>
             <w:r>
               <w:rPr>
@@ -1443,12 +1443,12 @@
             <w:rPr>
               <w:noProof/>
               <w:kern w:val="2"/>
-              <w:sz w:val="22"/>
-              <w:szCs w:val="22"/>
+              <w:sz w:val="24"/>
+              <w:szCs w:val="24"/>
               <w14:ligatures w14:val="standardContextual"/>
             </w:rPr>
           </w:pPr>
-          <w:hyperlink w:anchor="_Toc184411598" w:history="1">
+          <w:hyperlink w:anchor="_Toc189869545" w:history="1">
             <w:r>
               <w:rPr>
                 <w:rStyle w:val="Hyperlink"/>
@@ -1475,7 +1475,7 @@
                 <w:noProof/>
                 <w:webHidden/>
               </w:rPr>
-              <w:instrText xml:space="preserve"> PAGEREF _Toc184411598 \h </w:instrText>
+              <w:instrText xml:space="preserve"> PAGEREF _Toc189869545 \h </w:instrText>
             </w:r>
             <w:r>
               <w:rPr>
@@ -1515,12 +1515,12 @@
             <w:rPr>
               <w:noProof/>
               <w:kern w:val="2"/>
-              <w:sz w:val="22"/>
-              <w:szCs w:val="22"/>
+              <w:sz w:val="24"/>
+              <w:szCs w:val="24"/>
               <w14:ligatures w14:val="standardContextual"/>
             </w:rPr>
           </w:pPr>
-          <w:hyperlink w:anchor="_Toc184411599" w:history="1">
+          <w:hyperlink w:anchor="_Toc189869546" w:history="1">
             <w:r>
               <w:rPr>
                 <w:rStyle w:val="Hyperlink"/>
@@ -1547,7 +1547,7 @@
                 <w:noProof/>
                 <w:webHidden/>
               </w:rPr>
-              <w:instrText xml:space="preserve"> PAGEREF _Toc184411599 \h </w:instrText>
+              <w:instrText xml:space="preserve"> PAGEREF _Toc189869546 \h </w:instrText>
             </w:r>
             <w:r>
               <w:rPr>
@@ -1587,12 +1587,12 @@
             <w:rPr>
               <w:noProof/>
               <w:kern w:val="2"/>
-              <w:sz w:val="22"/>
-              <w:szCs w:val="22"/>
+              <w:sz w:val="24"/>
+              <w:szCs w:val="24"/>
               <w14:ligatures w14:val="standardContextual"/>
             </w:rPr>
           </w:pPr>
-          <w:hyperlink w:anchor="_Toc184411600" w:history="1">
+          <w:hyperlink w:anchor="_Toc189869547" w:history="1">
             <w:r>
               <w:rPr>
                 <w:rStyle w:val="Hyperlink"/>
@@ -1619,7 +1619,7 @@
                 <w:noProof/>
                 <w:webHidden/>
               </w:rPr>
-              <w:instrText xml:space="preserve"> PAGEREF _Toc184411600 \h </w:instrText>
+              <w:instrText xml:space="preserve"> PAGEREF _Toc189869547 \h </w:instrText>
             </w:r>
             <w:r>
               <w:rPr>
@@ -1659,12 +1659,12 @@
             <w:rPr>
               <w:noProof/>
               <w:kern w:val="2"/>
-              <w:sz w:val="22"/>
-              <w:szCs w:val="22"/>
+              <w:sz w:val="24"/>
+              <w:szCs w:val="24"/>
               <w14:ligatures w14:val="standardContextual"/>
             </w:rPr>
           </w:pPr>
-          <w:hyperlink w:anchor="_Toc184411601" w:history="1">
+          <w:hyperlink w:anchor="_Toc189869548" w:history="1">
             <w:r>
               <w:rPr>
                 <w:rStyle w:val="Hyperlink"/>
@@ -1691,7 +1691,7 @@
                 <w:noProof/>
                 <w:webHidden/>
               </w:rPr>
-              <w:instrText xml:space="preserve"> PAGEREF _Toc184411601 \h </w:instrText>
+              <w:instrText xml:space="preserve"> PAGEREF _Toc189869548 \h </w:instrText>
             </w:r>
             <w:r>
               <w:rPr>
@@ -1731,12 +1731,12 @@
             <w:rPr>
               <w:noProof/>
               <w:kern w:val="2"/>
-              <w:sz w:val="22"/>
-              <w:szCs w:val="22"/>
+              <w:sz w:val="24"/>
+              <w:szCs w:val="24"/>
               <w14:ligatures w14:val="standardContextual"/>
             </w:rPr>
           </w:pPr>
-          <w:hyperlink w:anchor="_Toc184411602" w:history="1">
+          <w:hyperlink w:anchor="_Toc189869549" w:history="1">
             <w:r>
               <w:rPr>
                 <w:rStyle w:val="Hyperlink"/>
@@ -1763,7 +1763,7 @@
                 <w:noProof/>
                 <w:webHidden/>
               </w:rPr>
-              <w:instrText xml:space="preserve"> PAGEREF _Toc184411602 \h </w:instrText>
+              <w:instrText xml:space="preserve"> PAGEREF _Toc189869549 \h </w:instrText>
             </w:r>
             <w:r>
               <w:rPr>
@@ -1803,12 +1803,12 @@
             <w:rPr>
               <w:noProof/>
               <w:kern w:val="2"/>
-              <w:sz w:val="22"/>
-              <w:szCs w:val="22"/>
+              <w:sz w:val="24"/>
+              <w:szCs w:val="24"/>
               <w14:ligatures w14:val="standardContextual"/>
             </w:rPr>
           </w:pPr>
-          <w:hyperlink w:anchor="_Toc184411603" w:history="1">
+          <w:hyperlink w:anchor="_Toc189869550" w:history="1">
             <w:r>
               <w:rPr>
                 <w:rStyle w:val="Hyperlink"/>
@@ -1835,7 +1835,7 @@
                 <w:noProof/>
                 <w:webHidden/>
               </w:rPr>
-              <w:instrText xml:space="preserve"> PAGEREF _Toc184411603 \h </w:instrText>
+              <w:instrText xml:space="preserve"> PAGEREF _Toc189869550 \h </w:instrText>
             </w:r>
             <w:r>
               <w:rPr>
@@ -1875,12 +1875,12 @@
             <w:rPr>
               <w:noProof/>
               <w:kern w:val="2"/>
-              <w:sz w:val="22"/>
-              <w:szCs w:val="22"/>
+              <w:sz w:val="24"/>
+              <w:szCs w:val="24"/>
               <w14:ligatures w14:val="standardContextual"/>
             </w:rPr>
           </w:pPr>
-          <w:hyperlink w:anchor="_Toc184411604" w:history="1">
+          <w:hyperlink w:anchor="_Toc189869551" w:history="1">
             <w:r>
               <w:rPr>
                 <w:rStyle w:val="Hyperlink"/>
@@ -1907,7 +1907,7 @@
                 <w:noProof/>
                 <w:webHidden/>
               </w:rPr>
-              <w:instrText xml:space="preserve"> PAGEREF _Toc184411604 \h </w:instrText>
+              <w:instrText xml:space="preserve"> PAGEREF _Toc189869551 \h </w:instrText>
             </w:r>
             <w:r>
               <w:rPr>
@@ -1947,12 +1947,12 @@
             <w:rPr>
               <w:noProof/>
               <w:kern w:val="2"/>
-              <w:sz w:val="22"/>
-              <w:szCs w:val="22"/>
+              <w:sz w:val="24"/>
+              <w:szCs w:val="24"/>
               <w14:ligatures w14:val="standardContextual"/>
             </w:rPr>
           </w:pPr>
-          <w:hyperlink w:anchor="_Toc184411605" w:history="1">
+          <w:hyperlink w:anchor="_Toc189869552" w:history="1">
             <w:r>
               <w:rPr>
                 <w:rStyle w:val="Hyperlink"/>
@@ -1979,7 +1979,7 @@
                 <w:noProof/>
                 <w:webHidden/>
               </w:rPr>
-              <w:instrText xml:space="preserve"> PAGEREF _Toc184411605 \h </w:instrText>
+              <w:instrText xml:space="preserve"> PAGEREF _Toc189869552 \h </w:instrText>
             </w:r>
             <w:r>
               <w:rPr>
@@ -2019,12 +2019,12 @@
             <w:rPr>
               <w:noProof/>
               <w:kern w:val="2"/>
-              <w:sz w:val="22"/>
-              <w:szCs w:val="22"/>
+              <w:sz w:val="24"/>
+              <w:szCs w:val="24"/>
               <w14:ligatures w14:val="standardContextual"/>
             </w:rPr>
           </w:pPr>
-          <w:hyperlink w:anchor="_Toc184411606" w:history="1">
+          <w:hyperlink w:anchor="_Toc189869553" w:history="1">
             <w:r>
               <w:rPr>
                 <w:rStyle w:val="Hyperlink"/>
@@ -2051,7 +2051,7 @@
                 <w:noProof/>
                 <w:webHidden/>
               </w:rPr>
-              <w:instrText xml:space="preserve"> PAGEREF _Toc184411606 \h </w:instrText>
+              <w:instrText xml:space="preserve"> PAGEREF _Toc189869553 \h </w:instrText>
             </w:r>
             <w:r>
               <w:rPr>
@@ -2091,12 +2091,12 @@
             <w:rPr>
               <w:noProof/>
               <w:kern w:val="2"/>
-              <w:sz w:val="22"/>
-              <w:szCs w:val="22"/>
+              <w:sz w:val="24"/>
+              <w:szCs w:val="24"/>
               <w14:ligatures w14:val="standardContextual"/>
             </w:rPr>
           </w:pPr>
-          <w:hyperlink w:anchor="_Toc184411607" w:history="1">
+          <w:hyperlink w:anchor="_Toc189869554" w:history="1">
             <w:r>
               <w:rPr>
                 <w:rStyle w:val="Hyperlink"/>
@@ -2123,7 +2123,7 @@
                 <w:noProof/>
                 <w:webHidden/>
               </w:rPr>
-              <w:instrText xml:space="preserve"> PAGEREF _Toc184411607 \h </w:instrText>
+              <w:instrText xml:space="preserve"> PAGEREF _Toc189869554 \h </w:instrText>
             </w:r>
             <w:r>
               <w:rPr>
@@ -2182,7 +2182,7 @@
       <w:pPr>
         <w:pStyle w:val="Heading1"/>
       </w:pPr>
-      <w:bookmarkStart w:id="2" w:name="_Toc184411581"/>
+      <w:bookmarkStart w:id="2" w:name="_Toc189869528"/>
       <w:r>
         <w:lastRenderedPageBreak/>
         <w:t>Introduction</w:t>
@@ -2293,7 +2293,7 @@
       <w:pPr>
         <w:pStyle w:val="Heading1"/>
       </w:pPr>
-      <w:bookmarkStart w:id="3" w:name="_Toc184411582"/>
+      <w:bookmarkStart w:id="3" w:name="_Toc189869529"/>
       <w:r>
         <w:t>Flight Mode Annunciator</w:t>
       </w:r>
@@ -3002,11 +3002,7 @@
           </mc:Choice>
           <mc:Fallback>
             <w:pict>
-              <v:shapetype w14:anchorId="58E8A9CE" id="_x0000_t202" coordsize="21600,21600" o:spt="202" path="m,l,21600r21600,l21600,xe">
-                <v:stroke joinstyle="miter"/>
-                <v:path gradientshapeok="t" o:connecttype="rect"/>
-              </v:shapetype>
-              <v:shape id="_x0000_s1027" type="#_x0000_t202" style="position:absolute;margin-left:174.4pt;margin-top:16.25pt;width:86.65pt;height:22.15pt;z-index:251667456;visibility:visible;mso-wrap-style:square;mso-width-percent:0;mso-height-percent:0;mso-wrap-distance-left:9pt;mso-wrap-distance-top:3.6pt;mso-wrap-distance-right:9pt;mso-wrap-distance-bottom:3.6pt;mso-position-horizontal:absolute;mso-position-horizontal-relative:text;mso-position-vertical:absolute;mso-position-vertical-relative:text;mso-width-percent:0;mso-height-percent:0;mso-width-relative:margin;mso-height-relative:margin;v-text-anchor:top" o:gfxdata="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">
+              <v:shape w14:anchorId="58E8A9CE" id="_x0000_s1027" type="#_x0000_t202" style="position:absolute;margin-left:174.4pt;margin-top:16.25pt;width:86.65pt;height:22.15pt;z-index:251667456;visibility:visible;mso-wrap-style:square;mso-width-percent:0;mso-height-percent:0;mso-wrap-distance-left:9pt;mso-wrap-distance-top:3.6pt;mso-wrap-distance-right:9pt;mso-wrap-distance-bottom:3.6pt;mso-position-horizontal:absolute;mso-position-horizontal-relative:text;mso-position-vertical:absolute;mso-position-vertical-relative:text;mso-width-percent:0;mso-height-percent:0;mso-width-relative:margin;mso-height-relative:margin;v-text-anchor:top" o:gfxdata="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">
                 <v:textbox inset="0,0,0,0">
                   <w:txbxContent>
                     <w:p>
@@ -3280,7 +3276,7 @@
       <w:pPr>
         <w:pStyle w:val="Heading2"/>
       </w:pPr>
-      <w:bookmarkStart w:id="4" w:name="_Toc184411583"/>
+      <w:bookmarkStart w:id="4" w:name="_Toc189869530"/>
       <w:r>
         <w:t>Status Box</w:t>
       </w:r>
@@ -3552,7 +3548,7 @@
       <w:pPr>
         <w:pStyle w:val="Heading1"/>
       </w:pPr>
-      <w:bookmarkStart w:id="5" w:name="_Toc184411584"/>
+      <w:bookmarkStart w:id="5" w:name="_Toc189869531"/>
       <w:r>
         <w:t>Auto</w:t>
       </w:r>
@@ -3568,7 +3564,7 @@
       <w:pPr>
         <w:pStyle w:val="Heading2"/>
       </w:pPr>
-      <w:bookmarkStart w:id="6" w:name="_Toc184411585"/>
+      <w:bookmarkStart w:id="6" w:name="_Toc189869532"/>
       <w:r>
         <w:t>Speed Mode</w:t>
       </w:r>
@@ -3624,7 +3620,13 @@
         <w:t xml:space="preserve"> </w:t>
       </w:r>
       <w:r>
-        <w:t>During landing, RETARD mode engages at 50ft radio altitude.</w:t>
+        <w:t>During landing, RETARD mode engages at 5</w:t>
+      </w:r>
+      <w:r>
+        <w:t>0 feet</w:t>
+      </w:r>
+      <w:r>
+        <w:t xml:space="preserve"> radio altitude.</w:t>
       </w:r>
     </w:p>
     <w:p>
@@ -3679,7 +3681,13 @@
         <w:t>control</w:t>
       </w:r>
       <w:r>
-        <w:t xml:space="preserve"> airspeed or mach number</w:t>
+        <w:t xml:space="preserve"> airspeed or </w:t>
+      </w:r>
+      <w:r>
+        <w:t>Mach</w:t>
+      </w:r>
+      <w:r>
+        <w:t xml:space="preserve"> number</w:t>
       </w:r>
     </w:p>
     <w:p>
@@ -3697,7 +3705,13 @@
         <w:t>control</w:t>
       </w:r>
       <w:r>
-        <w:t xml:space="preserve"> airspeed or mach number</w:t>
+        <w:t xml:space="preserve"> airspeed or </w:t>
+      </w:r>
+      <w:r>
+        <w:t>Mach</w:t>
+      </w:r>
+      <w:r>
+        <w:t xml:space="preserve"> number</w:t>
       </w:r>
     </w:p>
     <w:p>
@@ -3728,7 +3742,7 @@
       <w:pPr>
         <w:pStyle w:val="Heading2"/>
       </w:pPr>
-      <w:bookmarkStart w:id="7" w:name="_Toc184411586"/>
+      <w:bookmarkStart w:id="7" w:name="_Toc189869533"/>
       <w:r>
         <w:t>Lateral Modes</w:t>
       </w:r>
@@ -3909,7 +3923,7 @@
       <w:pPr>
         <w:pStyle w:val="Heading2"/>
       </w:pPr>
-      <w:bookmarkStart w:id="8" w:name="_Toc184411587"/>
+      <w:bookmarkStart w:id="8" w:name="_Toc189869534"/>
       <w:r>
         <w:lastRenderedPageBreak/>
         <w:t>Vertical Modes</w:t>
@@ -4320,7 +4334,7 @@
       <w:pPr>
         <w:pStyle w:val="Heading2"/>
       </w:pPr>
-      <w:bookmarkStart w:id="9" w:name="_Toc184411588"/>
+      <w:bookmarkStart w:id="9" w:name="_Toc189869535"/>
       <w:r>
         <w:t>Land Modes</w:t>
       </w:r>
@@ -4343,7 +4357,13 @@
         <w:t xml:space="preserve"> in place of the target altitude.</w:t>
       </w:r>
       <w:r>
-        <w:t xml:space="preserve"> The indications will appear roughly 10 seconds after passing 1500ft </w:t>
+        <w:t xml:space="preserve"> The indications will appear roughly 10 seconds after passing 150</w:t>
+      </w:r>
+      <w:r>
+        <w:t>0 feet</w:t>
+      </w:r>
+      <w:r>
+        <w:t xml:space="preserve"> </w:t>
       </w:r>
       <w:r>
         <w:t>radio altitude</w:t>
@@ -4445,14 +4465,17 @@
         <w:t>the AP</w:t>
       </w:r>
       <w:r>
-        <w:t xml:space="preserve"> above 100ft</w:t>
+        <w:t xml:space="preserve"> above 10</w:t>
+      </w:r>
+      <w:r>
+        <w:t>0 feet</w:t>
       </w:r>
     </w:p>
     <w:p>
       <w:pPr>
         <w:pStyle w:val="Heading2"/>
       </w:pPr>
-      <w:bookmarkStart w:id="10" w:name="_Toc184411589"/>
+      <w:bookmarkStart w:id="10" w:name="_Toc189869536"/>
       <w:r>
         <w:lastRenderedPageBreak/>
         <w:t>Armed Modes</w:t>
@@ -4590,7 +4613,7 @@
       <w:pPr>
         <w:pStyle w:val="Heading2"/>
       </w:pPr>
-      <w:bookmarkStart w:id="11" w:name="_Toc184411590"/>
+      <w:bookmarkStart w:id="11" w:name="_Toc189869537"/>
       <w:r>
         <w:t>Speed Protection</w:t>
       </w:r>
@@ -4831,7 +4854,7 @@
       <w:pPr>
         <w:pStyle w:val="Heading1"/>
       </w:pPr>
-      <w:bookmarkStart w:id="12" w:name="_Toc184411591"/>
+      <w:bookmarkStart w:id="12" w:name="_Toc189869538"/>
       <w:r>
         <w:lastRenderedPageBreak/>
         <w:t>Controls</w:t>
@@ -4842,7 +4865,7 @@
       <w:pPr>
         <w:pStyle w:val="Heading2"/>
       </w:pPr>
-      <w:bookmarkStart w:id="13" w:name="_Toc184411592"/>
+      <w:bookmarkStart w:id="13" w:name="_Toc189869539"/>
       <w:r>
         <w:t>Flight Control Panel</w:t>
       </w:r>
@@ -6952,7 +6975,10 @@
         <w:t>)</w:t>
       </w:r>
       <w:r>
-        <w:t>, and mach</w:t>
+        <w:t xml:space="preserve">, and </w:t>
+      </w:r>
+      <w:r>
+        <w:t>Mach</w:t>
       </w:r>
       <w:r>
         <w:t xml:space="preserve"> number</w:t>
@@ -7145,7 +7171,13 @@
         <w:t>Requires at least</w:t>
       </w:r>
       <w:r>
-        <w:t xml:space="preserve"> 400 ft radio altitude.</w:t>
+        <w:t xml:space="preserve"> 40</w:t>
+      </w:r>
+      <w:r>
+        <w:t>0 feet</w:t>
+      </w:r>
+      <w:r>
+        <w:t xml:space="preserve"> radio altitude.</w:t>
       </w:r>
       <w:r>
         <w:br/>
@@ -7967,11 +7999,11 @@
       </w:r>
     </w:p>
     <w:p/>
-    <w:bookmarkStart w:id="14" w:name="_Toc184411593"/>
     <w:p>
       <w:pPr>
         <w:pStyle w:val="Heading2"/>
       </w:pPr>
+      <w:bookmarkStart w:id="14" w:name="_Toc189869540"/>
       <w:r>
         <w:rPr>
           <w:noProof/>
@@ -9028,7 +9060,13 @@
         <w:t xml:space="preserve">Button has no effect </w:t>
       </w:r>
       <w:r>
-        <w:t>above 2500ft radio altitude.</w:t>
+        <w:t>above 250</w:t>
+      </w:r>
+      <w:r>
+        <w:t>0 feet</w:t>
+      </w:r>
+      <w:r>
+        <w:t xml:space="preserve"> radio altitude.</w:t>
       </w:r>
       <w:r>
         <w:br/>
@@ -9165,7 +9203,7 @@
       <w:pPr>
         <w:pStyle w:val="Heading1"/>
       </w:pPr>
-      <w:bookmarkStart w:id="15" w:name="_Toc184411594"/>
+      <w:bookmarkStart w:id="15" w:name="_Toc189869541"/>
       <w:r>
         <w:t>Roll Control Wheel Steering</w:t>
       </w:r>
@@ -9188,7 +9226,10 @@
         <w:t xml:space="preserve">provides roll axis stability and control </w:t>
       </w:r>
       <w:r>
-        <w:t>when the AP is off and the aircraft is above 500ft</w:t>
+        <w:t>when the AP is off and the aircraft is above 50</w:t>
+      </w:r>
+      <w:r>
+        <w:t>0 feet</w:t>
       </w:r>
       <w:r>
         <w:t xml:space="preserve"> </w:t>
@@ -9275,7 +9316,15 @@
         <w:t>due to the RCWS aileron lagging slightly behind the other ailerons</w:t>
       </w:r>
       <w:r>
-        <w:t xml:space="preserve"> causing the FCC to backdrive the </w:t>
+        <w:t xml:space="preserve"> causing the FCC to </w:t>
+      </w:r>
+      <w:proofErr w:type="spellStart"/>
+      <w:r>
+        <w:t>backdrive</w:t>
+      </w:r>
+      <w:proofErr w:type="spellEnd"/>
+      <w:r>
+        <w:t xml:space="preserve"> the </w:t>
       </w:r>
       <w:r>
         <w:t xml:space="preserve">control </w:t>
@@ -9289,7 +9338,7 @@
       <w:pPr>
         <w:pStyle w:val="Heading1"/>
       </w:pPr>
-      <w:bookmarkStart w:id="16" w:name="_Toc184411595"/>
+      <w:bookmarkStart w:id="16" w:name="_Toc189869542"/>
       <w:r>
         <w:t>Longitudinal Stability Augmentation System</w:t>
       </w:r>
@@ -9412,7 +9461,13 @@
         <w:t>the aircraft is below</w:t>
       </w:r>
       <w:r>
-        <w:t xml:space="preserve"> 100ft radio altitude.</w:t>
+        <w:t xml:space="preserve"> 10</w:t>
+      </w:r>
+      <w:r>
+        <w:t>0 feet</w:t>
+      </w:r>
+      <w:r>
+        <w:t xml:space="preserve"> radio altitude.</w:t>
       </w:r>
     </w:p>
     <w:p>
@@ -9522,7 +9577,7 @@
         <w:t xml:space="preserve"> Maximum damping is provided above 20,00</w:t>
       </w:r>
       <w:r>
-        <w:t>0ft</w:t>
+        <w:t>0 feet</w:t>
       </w:r>
       <w:r>
         <w:t>, reducing linearly to 30%</w:t>
@@ -9531,10 +9586,10 @@
         <w:t xml:space="preserve"> damping</w:t>
       </w:r>
       <w:r>
-        <w:t xml:space="preserve"> at 16,500</w:t>
-      </w:r>
-      <w:r>
-        <w:t>ft</w:t>
+        <w:t xml:space="preserve"> at 16,50</w:t>
+      </w:r>
+      <w:r>
+        <w:t>0 feet</w:t>
       </w:r>
       <w:r>
         <w:t>.</w:t>
@@ -9560,7 +9615,13 @@
         <w:t xml:space="preserve">educes the chance of tail strike during takeoff and landing. </w:t>
       </w:r>
       <w:r>
-        <w:t>When under 100ft radio altitude, d</w:t>
+        <w:t>When under 10</w:t>
+      </w:r>
+      <w:r>
+        <w:t>0 feet</w:t>
+      </w:r>
+      <w:r>
+        <w:t xml:space="preserve"> radio altitude, d</w:t>
       </w:r>
       <w:r>
         <w:t xml:space="preserve">ownwards elevator is </w:t>
@@ -9584,10 +9645,22 @@
         <w:t xml:space="preserve">linear from </w:t>
       </w:r>
       <w:r>
-        <w:t>30 degrees at 40ft radio altitude</w:t>
-      </w:r>
-      <w:r>
-        <w:t xml:space="preserve"> to 9.5 degrees at 0ft radio altitude.</w:t>
+        <w:t>30 degrees at 4</w:t>
+      </w:r>
+      <w:r>
+        <w:t>0 feet</w:t>
+      </w:r>
+      <w:r>
+        <w:t xml:space="preserve"> radio altitude</w:t>
+      </w:r>
+      <w:r>
+        <w:t xml:space="preserve"> to 9.5 degrees at </w:t>
+      </w:r>
+      <w:r>
+        <w:t>0 feet</w:t>
+      </w:r>
+      <w:r>
+        <w:t xml:space="preserve"> radio altitude.</w:t>
       </w:r>
     </w:p>
     <w:p>
@@ -9655,7 +9728,13 @@
         <w:br/>
       </w:r>
       <w:r>
-        <w:t>Overspeed protection is provided by LSAS when the aircraft exceeds maximum safe airspeed or mach.</w:t>
+        <w:t xml:space="preserve">Overspeed protection is provided by LSAS when the aircraft exceeds maximum safe airspeed or </w:t>
+      </w:r>
+      <w:r>
+        <w:t>Mach</w:t>
+      </w:r>
+      <w:r>
+        <w:t>.</w:t>
       </w:r>
       <w:r>
         <w:t xml:space="preserve"> This is accomplished by a nose up command based on the speed rate</w:t>
@@ -9706,7 +9785,7 @@
       <w:pPr>
         <w:pStyle w:val="Heading1"/>
       </w:pPr>
-      <w:bookmarkStart w:id="17" w:name="_Toc184411596"/>
+      <w:bookmarkStart w:id="17" w:name="_Toc189869543"/>
       <w:r>
         <w:t>Yaw Damper</w:t>
       </w:r>
@@ -9750,7 +9829,13 @@
         <w:t>amper</w:t>
       </w:r>
       <w:r>
-        <w:t xml:space="preserve"> is active when above 50ft radio altitude</w:t>
+        <w:t xml:space="preserve"> is active when above 5</w:t>
+      </w:r>
+      <w:r>
+        <w:t>0 feet</w:t>
+      </w:r>
+      <w:r>
+        <w:t xml:space="preserve"> radio altitude</w:t>
       </w:r>
       <w:r>
         <w:t>.</w:t>
@@ -9790,7 +9875,7 @@
       <w:pPr>
         <w:pStyle w:val="Heading1"/>
       </w:pPr>
-      <w:bookmarkStart w:id="18" w:name="_Toc184411597"/>
+      <w:bookmarkStart w:id="18" w:name="_Toc189869544"/>
       <w:r>
         <w:t>Elevator Feel</w:t>
       </w:r>
@@ -9862,7 +9947,7 @@
       <w:pPr>
         <w:pStyle w:val="Heading1"/>
       </w:pPr>
-      <w:bookmarkStart w:id="19" w:name="_Toc184411598"/>
+      <w:bookmarkStart w:id="19" w:name="_Toc189869545"/>
       <w:r>
         <w:t>Flap Limit</w:t>
       </w:r>
@@ -9921,7 +10006,7 @@
       <w:pPr>
         <w:pStyle w:val="Heading1"/>
       </w:pPr>
-      <w:bookmarkStart w:id="20" w:name="_Toc184411599"/>
+      <w:bookmarkStart w:id="20" w:name="_Toc189869546"/>
       <w:r>
         <w:lastRenderedPageBreak/>
         <w:t>Procedures</w:t>
@@ -9932,7 +10017,7 @@
       <w:pPr>
         <w:pStyle w:val="Heading2"/>
       </w:pPr>
-      <w:bookmarkStart w:id="21" w:name="_Toc184411600"/>
+      <w:bookmarkStart w:id="21" w:name="_Toc189869547"/>
       <w:r>
         <w:t>Takeoff and Climb</w:t>
       </w:r>
@@ -10312,19 +10397,43 @@
         <w:rPr>
           <w:noProof/>
         </w:rPr>
-        <w:t>00ft radio altitude</w:t>
+        <w:t>0</w:t>
       </w:r>
       <w:r>
         <w:rPr>
           <w:noProof/>
         </w:rPr>
+        <w:t>0 feet</w:t>
+      </w:r>
+      <w:r>
+        <w:rPr>
+          <w:noProof/>
+        </w:rPr>
+        <w:t xml:space="preserve"> radio altitude</w:t>
+      </w:r>
+      <w:r>
+        <w:rPr>
+          <w:noProof/>
+        </w:rPr>
         <w:t>, the AP can be engaged</w:t>
       </w:r>
       <w:r>
         <w:rPr>
           <w:noProof/>
         </w:rPr>
-        <w:t xml:space="preserve"> unless NAV mode is armed or active, where 400ft radio altitude is the minimum.</w:t>
+        <w:t xml:space="preserve"> unless NAV mode is armed or active, where 40</w:t>
+      </w:r>
+      <w:r>
+        <w:rPr>
+          <w:noProof/>
+        </w:rPr>
+        <w:t>0 feet</w:t>
+      </w:r>
+      <w:r>
+        <w:rPr>
+          <w:noProof/>
+        </w:rPr>
+        <w:t xml:space="preserve"> radio altitude is the minimum.</w:t>
       </w:r>
       <w:r>
         <w:rPr>
@@ -10357,7 +10466,19 @@
         <w:rPr>
           <w:noProof/>
         </w:rPr>
-        <w:t xml:space="preserve">At 400ft radio altitude, push </w:t>
+        <w:t>At 40</w:t>
+      </w:r>
+      <w:r>
+        <w:rPr>
+          <w:noProof/>
+        </w:rPr>
+        <w:t>0 feet</w:t>
+      </w:r>
+      <w:r>
+        <w:rPr>
+          <w:noProof/>
+        </w:rPr>
+        <w:t xml:space="preserve"> radio altitude, push </w:t>
       </w:r>
       <w:r>
         <w:rPr>
@@ -10402,7 +10523,19 @@
         <w:rPr>
           <w:noProof/>
         </w:rPr>
-        <w:t>altitude (typically 1500ft above airport elevation)</w:t>
+        <w:t>altitude (typically 150</w:t>
+      </w:r>
+      <w:r>
+        <w:rPr>
+          <w:noProof/>
+        </w:rPr>
+        <w:t>0 feet</w:t>
+      </w:r>
+      <w:r>
+        <w:rPr>
+          <w:noProof/>
+        </w:rPr>
+        <w:t xml:space="preserve"> above airport elevation)</w:t>
       </w:r>
       <w:r>
         <w:rPr>
@@ -10471,12 +10604,24 @@
         <w:rPr>
           <w:noProof/>
         </w:rPr>
-        <w:t>altitude (typically 3000ft above airport elevation)</w:t>
+        <w:t>altitude (typically 300</w:t>
       </w:r>
       <w:r>
         <w:rPr>
           <w:noProof/>
         </w:rPr>
+        <w:t>0 feet</w:t>
+      </w:r>
+      <w:r>
+        <w:rPr>
+          <w:noProof/>
+        </w:rPr>
+        <w:t xml:space="preserve"> above airport elevation)</w:t>
+      </w:r>
+      <w:r>
+        <w:rPr>
+          <w:noProof/>
+        </w:rPr>
         <w:t xml:space="preserve">, </w:t>
       </w:r>
       <w:r>
@@ -10533,7 +10678,7 @@
       <w:pPr>
         <w:pStyle w:val="Heading2"/>
       </w:pPr>
-      <w:bookmarkStart w:id="22" w:name="_Toc184411601"/>
+      <w:bookmarkStart w:id="22" w:name="_Toc189869548"/>
       <w:r>
         <w:t>Engaging the AP</w:t>
       </w:r>
@@ -10583,7 +10728,7 @@
       <w:pPr>
         <w:pStyle w:val="Heading2"/>
       </w:pPr>
-      <w:bookmarkStart w:id="23" w:name="_Toc184411602"/>
+      <w:bookmarkStart w:id="23" w:name="_Toc189869549"/>
       <w:r>
         <w:t>Disengaging the AP or</w:t>
       </w:r>
@@ -10696,7 +10841,7 @@
       <w:pPr>
         <w:pStyle w:val="Heading2"/>
       </w:pPr>
-      <w:bookmarkStart w:id="24" w:name="_Toc184411603"/>
+      <w:bookmarkStart w:id="24" w:name="_Toc189869550"/>
       <w:r>
         <w:t>Setting a New Speed or Heading</w:t>
       </w:r>
@@ -10757,7 +10902,7 @@
       <w:pPr>
         <w:pStyle w:val="Heading2"/>
       </w:pPr>
-      <w:bookmarkStart w:id="25" w:name="_Toc184411604"/>
+      <w:bookmarkStart w:id="25" w:name="_Toc189869551"/>
       <w:r>
         <w:lastRenderedPageBreak/>
         <w:t>Climbing or Descending to a New Altitude</w:t>
@@ -10853,7 +10998,7 @@
       <w:pPr>
         <w:pStyle w:val="Heading2"/>
       </w:pPr>
-      <w:bookmarkStart w:id="26" w:name="_Toc184411605"/>
+      <w:bookmarkStart w:id="26" w:name="_Toc189869552"/>
       <w:r>
         <w:t>Performing an ILS Approach</w:t>
       </w:r>
@@ -10988,7 +11133,13 @@
         <w:t xml:space="preserve"> on the FMA</w:t>
       </w:r>
       <w:r>
-        <w:t xml:space="preserve"> roughly 10 seconds after passing 1500ft radio altitude.</w:t>
+        <w:t xml:space="preserve"> roughly 10 seconds after passing 150</w:t>
+      </w:r>
+      <w:r>
+        <w:t>0 feet</w:t>
+      </w:r>
+      <w:r>
+        <w:t xml:space="preserve"> radio altitude.</w:t>
       </w:r>
     </w:p>
     <w:p>
@@ -11020,7 +11171,7 @@
       <w:pPr>
         <w:pStyle w:val="Heading2"/>
       </w:pPr>
-      <w:bookmarkStart w:id="27" w:name="_Toc184411606"/>
+      <w:bookmarkStart w:id="27" w:name="_Toc189869553"/>
       <w:r>
         <w:t>Tracking an ILS Localizer</w:t>
       </w:r>
@@ -11079,7 +11230,7 @@
       <w:pPr>
         <w:pStyle w:val="Heading2"/>
       </w:pPr>
-      <w:bookmarkStart w:id="28" w:name="_Toc184411607"/>
+      <w:bookmarkStart w:id="28" w:name="_Toc189869554"/>
       <w:r>
         <w:t>Tracking a VOR Radial</w:t>
       </w:r>
@@ -11144,7 +11295,7 @@
 </file>
 
 <file path=word/endnotes.xml><?xml version="1.0" encoding="utf-8"?>
-<w:endnotes xmlns:wpc="http://schemas.microsoft.com/office/word/2010/wordprocessingCanvas" xmlns:cx="http://schemas.microsoft.com/office/drawing/2014/chartex" xmlns:cx1="http://schemas.microsoft.com/office/drawing/2015/9/8/chartex" xmlns:cx2="http://schemas.microsoft.com/office/drawing/2015/10/21/chartex" xmlns:cx3="http://schemas.microsoft.com/office/drawing/2016/5/9/chartex" xmlns:cx4="http://schemas.microsoft.com/office/drawing/2016/5/10/chartex" xmlns:cx5="http://schemas.microsoft.com/office/drawing/2016/5/11/chartex" xmlns:cx6="http://schemas.microsoft.com/office/drawing/2016/5/12/chartex" xmlns:cx7="http://schemas.microsoft.com/office/drawing/2016/5/13/chartex" xmlns:cx8="http://schemas.microsoft.com/office/drawing/2016/5/14/chartex" xmlns:mc="http://schemas.openxmlformats.org/markup-compatibility/2006" xmlns:aink="http://schemas.microsoft.com/office/drawing/2016/ink" xmlns:am3d="http://schemas.microsoft.com/office/drawing/2017/model3d" xmlns:o="urn:schemas-microsoft-com:office:office" xmlns:oel="http://schemas.microsoft.com/office/2019/extlst" xmlns:r="http://schemas.openxmlformats.org/officeDocument/2006/relationships" xmlns:m="http://schemas.openxmlformats.org/officeDocument/2006/math" xmlns:v="urn:schemas-microsoft-com:vml" xmlns:wp14="http://schemas.microsoft.com/office/word/2010/wordprocessingDrawing" xmlns:wp="http://schemas.openxmlformats.org/drawingml/2006/wordprocessingDrawing" xmlns:w10="urn:schemas-microsoft-com:office:word" xmlns:w="http://schemas.openxmlformats.org/wordprocessingml/2006/main" xmlns:w14="http://schemas.microsoft.com/office/word/2010/wordml" xmlns:w15="http://schemas.microsoft.com/office/word/2012/wordml" xmlns:w16cex="http://schemas.microsoft.com/office/word/2018/wordml/cex" xmlns:w16cid="http://schemas.microsoft.com/office/word/2016/wordml/cid" xmlns:w16="http://schemas.microsoft.com/office/word/2018/wordml" xmlns:w16du="http://schemas.microsoft.com/office/word/2023/wordml/word16du" xmlns:w16sdtdh="http://schemas.microsoft.com/office/word/2020/wordml/sdtdatahash" xmlns:w16se="http://schemas.microsoft.com/office/word/2015/wordml/symex" xmlns:wpg="http://schemas.microsoft.com/office/word/2010/wordprocessingGroup" xmlns:wpi="http://schemas.microsoft.com/office/word/2010/wordprocessingInk" xmlns:wne="http://schemas.microsoft.com/office/word/2006/wordml" xmlns:wps="http://schemas.microsoft.com/office/word/2010/wordprocessingShape" mc:Ignorable="w14 w15 w16se w16cid w16 w16cex w16sdtdh w16du wp14">
+<w:endnotes xmlns:wpc="http://schemas.microsoft.com/office/word/2010/wordprocessingCanvas" xmlns:cx="http://schemas.microsoft.com/office/drawing/2014/chartex" xmlns:cx1="http://schemas.microsoft.com/office/drawing/2015/9/8/chartex" xmlns:cx2="http://schemas.microsoft.com/office/drawing/2015/10/21/chartex" xmlns:cx3="http://schemas.microsoft.com/office/drawing/2016/5/9/chartex" xmlns:cx4="http://schemas.microsoft.com/office/drawing/2016/5/10/chartex" xmlns:cx5="http://schemas.microsoft.com/office/drawing/2016/5/11/chartex" xmlns:cx6="http://schemas.microsoft.com/office/drawing/2016/5/12/chartex" xmlns:cx7="http://schemas.microsoft.com/office/drawing/2016/5/13/chartex" xmlns:cx8="http://schemas.microsoft.com/office/drawing/2016/5/14/chartex" xmlns:mc="http://schemas.openxmlformats.org/markup-compatibility/2006" xmlns:aink="http://schemas.microsoft.com/office/drawing/2016/ink" xmlns:am3d="http://schemas.microsoft.com/office/drawing/2017/model3d" xmlns:o="urn:schemas-microsoft-com:office:office" xmlns:oel="http://schemas.microsoft.com/office/2019/extlst" xmlns:r="http://schemas.openxmlformats.org/officeDocument/2006/relationships" xmlns:m="http://schemas.openxmlformats.org/officeDocument/2006/math" xmlns:v="urn:schemas-microsoft-com:vml" xmlns:wp14="http://schemas.microsoft.com/office/word/2010/wordprocessingDrawing" xmlns:wp="http://schemas.openxmlformats.org/drawingml/2006/wordprocessingDrawing" xmlns:w10="urn:schemas-microsoft-com:office:word" xmlns:w="http://schemas.openxmlformats.org/wordprocessingml/2006/main" xmlns:w14="http://schemas.microsoft.com/office/word/2010/wordml" xmlns:w15="http://schemas.microsoft.com/office/word/2012/wordml" xmlns:w16cex="http://schemas.microsoft.com/office/word/2018/wordml/cex" xmlns:w16cid="http://schemas.microsoft.com/office/word/2016/wordml/cid" xmlns:w16="http://schemas.microsoft.com/office/word/2018/wordml" xmlns:w16du="http://schemas.microsoft.com/office/word/2023/wordml/word16du" xmlns:w16sdtdh="http://schemas.microsoft.com/office/word/2020/wordml/sdtdatahash" xmlns:w16sdtfl="http://schemas.microsoft.com/office/word/2024/wordml/sdtformatlock" xmlns:w16se="http://schemas.microsoft.com/office/word/2015/wordml/symex" xmlns:wpg="http://schemas.microsoft.com/office/word/2010/wordprocessingGroup" xmlns:wpi="http://schemas.microsoft.com/office/word/2010/wordprocessingInk" xmlns:wne="http://schemas.microsoft.com/office/word/2006/wordml" xmlns:wps="http://schemas.microsoft.com/office/word/2010/wordprocessingShape" mc:Ignorable="w14 w15 w16se w16cid w16 w16cex w16sdtdh w16sdtfl w16du wp14">
   <w:endnote w:type="separator" w:id="-1">
     <w:p>
       <w:pPr>
@@ -11169,7 +11320,7 @@
 </file>
 
 <file path=word/footer1.xml><?xml version="1.0" encoding="utf-8"?>
-<w:ftr xmlns:wpc="http://schemas.microsoft.com/office/word/2010/wordprocessingCanvas" xmlns:cx="http://schemas.microsoft.com/office/drawing/2014/chartex" xmlns:cx1="http://schemas.microsoft.com/office/drawing/2015/9/8/chartex" xmlns:cx2="http://schemas.microsoft.com/office/drawing/2015/10/21/chartex" xmlns:cx3="http://schemas.microsoft.com/office/drawing/2016/5/9/chartex" xmlns:cx4="http://schemas.microsoft.com/office/drawing/2016/5/10/chartex" xmlns:cx5="http://schemas.microsoft.com/office/drawing/2016/5/11/chartex" xmlns:cx6="http://schemas.microsoft.com/office/drawing/2016/5/12/chartex" xmlns:cx7="http://schemas.microsoft.com/office/drawing/2016/5/13/chartex" xmlns:cx8="http://schemas.microsoft.com/office/drawing/2016/5/14/chartex" xmlns:mc="http://schemas.openxmlformats.org/markup-compatibility/2006" xmlns:aink="http://schemas.microsoft.com/office/drawing/2016/ink" xmlns:am3d="http://schemas.microsoft.com/office/drawing/2017/model3d" xmlns:o="urn:schemas-microsoft-com:office:office" xmlns:oel="http://schemas.microsoft.com/office/2019/extlst" xmlns:r="http://schemas.openxmlformats.org/officeDocument/2006/relationships" xmlns:m="http://schemas.openxmlformats.org/officeDocument/2006/math" xmlns:v="urn:schemas-microsoft-com:vml" xmlns:wp14="http://schemas.microsoft.com/office/word/2010/wordprocessingDrawing" xmlns:wp="http://schemas.openxmlformats.org/drawingml/2006/wordprocessingDrawing" xmlns:w10="urn:schemas-microsoft-com:office:word" xmlns:w="http://schemas.openxmlformats.org/wordprocessingml/2006/main" xmlns:w14="http://schemas.microsoft.com/office/word/2010/wordml" xmlns:w15="http://schemas.microsoft.com/office/word/2012/wordml" xmlns:w16cex="http://schemas.microsoft.com/office/word/2018/wordml/cex" xmlns:w16cid="http://schemas.microsoft.com/office/word/2016/wordml/cid" xmlns:w16="http://schemas.microsoft.com/office/word/2018/wordml" xmlns:w16du="http://schemas.microsoft.com/office/word/2023/wordml/word16du" xmlns:w16sdtdh="http://schemas.microsoft.com/office/word/2020/wordml/sdtdatahash" xmlns:w16se="http://schemas.microsoft.com/office/word/2015/wordml/symex" xmlns:wpg="http://schemas.microsoft.com/office/word/2010/wordprocessingGroup" xmlns:wpi="http://schemas.microsoft.com/office/word/2010/wordprocessingInk" xmlns:wne="http://schemas.microsoft.com/office/word/2006/wordml" xmlns:wps="http://schemas.microsoft.com/office/word/2010/wordprocessingShape" mc:Ignorable="w14 w15 w16se w16cid w16 w16cex w16sdtdh w16du wp14">
+<w:ftr xmlns:wpc="http://schemas.microsoft.com/office/word/2010/wordprocessingCanvas" xmlns:cx="http://schemas.microsoft.com/office/drawing/2014/chartex" xmlns:cx1="http://schemas.microsoft.com/office/drawing/2015/9/8/chartex" xmlns:cx2="http://schemas.microsoft.com/office/drawing/2015/10/21/chartex" xmlns:cx3="http://schemas.microsoft.com/office/drawing/2016/5/9/chartex" xmlns:cx4="http://schemas.microsoft.com/office/drawing/2016/5/10/chartex" xmlns:cx5="http://schemas.microsoft.com/office/drawing/2016/5/11/chartex" xmlns:cx6="http://schemas.microsoft.com/office/drawing/2016/5/12/chartex" xmlns:cx7="http://schemas.microsoft.com/office/drawing/2016/5/13/chartex" xmlns:cx8="http://schemas.microsoft.com/office/drawing/2016/5/14/chartex" xmlns:mc="http://schemas.openxmlformats.org/markup-compatibility/2006" xmlns:aink="http://schemas.microsoft.com/office/drawing/2016/ink" xmlns:am3d="http://schemas.microsoft.com/office/drawing/2017/model3d" xmlns:o="urn:schemas-microsoft-com:office:office" xmlns:oel="http://schemas.microsoft.com/office/2019/extlst" xmlns:r="http://schemas.openxmlformats.org/officeDocument/2006/relationships" xmlns:m="http://schemas.openxmlformats.org/officeDocument/2006/math" xmlns:v="urn:schemas-microsoft-com:vml" xmlns:wp14="http://schemas.microsoft.com/office/word/2010/wordprocessingDrawing" xmlns:wp="http://schemas.openxmlformats.org/drawingml/2006/wordprocessingDrawing" xmlns:w10="urn:schemas-microsoft-com:office:word" xmlns:w="http://schemas.openxmlformats.org/wordprocessingml/2006/main" xmlns:w14="http://schemas.microsoft.com/office/word/2010/wordml" xmlns:w15="http://schemas.microsoft.com/office/word/2012/wordml" xmlns:w16cex="http://schemas.microsoft.com/office/word/2018/wordml/cex" xmlns:w16cid="http://schemas.microsoft.com/office/word/2016/wordml/cid" xmlns:w16="http://schemas.microsoft.com/office/word/2018/wordml" xmlns:w16du="http://schemas.microsoft.com/office/word/2023/wordml/word16du" xmlns:w16sdtdh="http://schemas.microsoft.com/office/word/2020/wordml/sdtdatahash" xmlns:w16sdtfl="http://schemas.microsoft.com/office/word/2024/wordml/sdtformatlock" xmlns:w16se="http://schemas.microsoft.com/office/word/2015/wordml/symex" xmlns:wpg="http://schemas.microsoft.com/office/word/2010/wordprocessingGroup" xmlns:wpi="http://schemas.microsoft.com/office/word/2010/wordprocessingInk" xmlns:wne="http://schemas.microsoft.com/office/word/2006/wordml" xmlns:wps="http://schemas.microsoft.com/office/word/2010/wordprocessingShape" mc:Ignorable="w14 w15 w16se w16cid w16 w16cex w16sdtdh w16sdtfl w16du wp14">
   <w:sdt>
     <w:sdtPr>
       <w:id w:val="222182392"/>
@@ -11231,7 +11382,7 @@
 </file>
 
 <file path=word/footnotes.xml><?xml version="1.0" encoding="utf-8"?>
-<w:footnotes xmlns:wpc="http://schemas.microsoft.com/office/word/2010/wordprocessingCanvas" xmlns:cx="http://schemas.microsoft.com/office/drawing/2014/chartex" xmlns:cx1="http://schemas.microsoft.com/office/drawing/2015/9/8/chartex" xmlns:cx2="http://schemas.microsoft.com/office/drawing/2015/10/21/chartex" xmlns:cx3="http://schemas.microsoft.com/office/drawing/2016/5/9/chartex" xmlns:cx4="http://schemas.microsoft.com/office/drawing/2016/5/10/chartex" xmlns:cx5="http://schemas.microsoft.com/office/drawing/2016/5/11/chartex" xmlns:cx6="http://schemas.microsoft.com/office/drawing/2016/5/12/chartex" xmlns:cx7="http://schemas.microsoft.com/office/drawing/2016/5/13/chartex" xmlns:cx8="http://schemas.microsoft.com/office/drawing/2016/5/14/chartex" xmlns:mc="http://schemas.openxmlformats.org/markup-compatibility/2006" xmlns:aink="http://schemas.microsoft.com/office/drawing/2016/ink" xmlns:am3d="http://schemas.microsoft.com/office/drawing/2017/model3d" xmlns:o="urn:schemas-microsoft-com:office:office" xmlns:oel="http://schemas.microsoft.com/office/2019/extlst" xmlns:r="http://schemas.openxmlformats.org/officeDocument/2006/relationships" xmlns:m="http://schemas.openxmlformats.org/officeDocument/2006/math" xmlns:v="urn:schemas-microsoft-com:vml" xmlns:wp14="http://schemas.microsoft.com/office/word/2010/wordprocessingDrawing" xmlns:wp="http://schemas.openxmlformats.org/drawingml/2006/wordprocessingDrawing" xmlns:w10="urn:schemas-microsoft-com:office:word" xmlns:w="http://schemas.openxmlformats.org/wordprocessingml/2006/main" xmlns:w14="http://schemas.microsoft.com/office/word/2010/wordml" xmlns:w15="http://schemas.microsoft.com/office/word/2012/wordml" xmlns:w16cex="http://schemas.microsoft.com/office/word/2018/wordml/cex" xmlns:w16cid="http://schemas.microsoft.com/office/word/2016/wordml/cid" xmlns:w16="http://schemas.microsoft.com/office/word/2018/wordml" xmlns:w16du="http://schemas.microsoft.com/office/word/2023/wordml/word16du" xmlns:w16sdtdh="http://schemas.microsoft.com/office/word/2020/wordml/sdtdatahash" xmlns:w16se="http://schemas.microsoft.com/office/word/2015/wordml/symex" xmlns:wpg="http://schemas.microsoft.com/office/word/2010/wordprocessingGroup" xmlns:wpi="http://schemas.microsoft.com/office/word/2010/wordprocessingInk" xmlns:wne="http://schemas.microsoft.com/office/word/2006/wordml" xmlns:wps="http://schemas.microsoft.com/office/word/2010/wordprocessingShape" mc:Ignorable="w14 w15 w16se w16cid w16 w16cex w16sdtdh w16du wp14">
+<w:footnotes xmlns:wpc="http://schemas.microsoft.com/office/word/2010/wordprocessingCanvas" xmlns:cx="http://schemas.microsoft.com/office/drawing/2014/chartex" xmlns:cx1="http://schemas.microsoft.com/office/drawing/2015/9/8/chartex" xmlns:cx2="http://schemas.microsoft.com/office/drawing/2015/10/21/chartex" xmlns:cx3="http://schemas.microsoft.com/office/drawing/2016/5/9/chartex" xmlns:cx4="http://schemas.microsoft.com/office/drawing/2016/5/10/chartex" xmlns:cx5="http://schemas.microsoft.com/office/drawing/2016/5/11/chartex" xmlns:cx6="http://schemas.microsoft.com/office/drawing/2016/5/12/chartex" xmlns:cx7="http://schemas.microsoft.com/office/drawing/2016/5/13/chartex" xmlns:cx8="http://schemas.microsoft.com/office/drawing/2016/5/14/chartex" xmlns:mc="http://schemas.openxmlformats.org/markup-compatibility/2006" xmlns:aink="http://schemas.microsoft.com/office/drawing/2016/ink" xmlns:am3d="http://schemas.microsoft.com/office/drawing/2017/model3d" xmlns:o="urn:schemas-microsoft-com:office:office" xmlns:oel="http://schemas.microsoft.com/office/2019/extlst" xmlns:r="http://schemas.openxmlformats.org/officeDocument/2006/relationships" xmlns:m="http://schemas.openxmlformats.org/officeDocument/2006/math" xmlns:v="urn:schemas-microsoft-com:vml" xmlns:wp14="http://schemas.microsoft.com/office/word/2010/wordprocessingDrawing" xmlns:wp="http://schemas.openxmlformats.org/drawingml/2006/wordprocessingDrawing" xmlns:w10="urn:schemas-microsoft-com:office:word" xmlns:w="http://schemas.openxmlformats.org/wordprocessingml/2006/main" xmlns:w14="http://schemas.microsoft.com/office/word/2010/wordml" xmlns:w15="http://schemas.microsoft.com/office/word/2012/wordml" xmlns:w16cex="http://schemas.microsoft.com/office/word/2018/wordml/cex" xmlns:w16cid="http://schemas.microsoft.com/office/word/2016/wordml/cid" xmlns:w16="http://schemas.microsoft.com/office/word/2018/wordml" xmlns:w16du="http://schemas.microsoft.com/office/word/2023/wordml/word16du" xmlns:w16sdtdh="http://schemas.microsoft.com/office/word/2020/wordml/sdtdatahash" xmlns:w16sdtfl="http://schemas.microsoft.com/office/word/2024/wordml/sdtformatlock" xmlns:w16se="http://schemas.microsoft.com/office/word/2015/wordml/symex" xmlns:wpg="http://schemas.microsoft.com/office/word/2010/wordprocessingGroup" xmlns:wpi="http://schemas.microsoft.com/office/word/2010/wordprocessingInk" xmlns:wne="http://schemas.microsoft.com/office/word/2006/wordml" xmlns:wps="http://schemas.microsoft.com/office/word/2010/wordprocessingShape" mc:Ignorable="w14 w15 w16se w16cid w16 w16cex w16sdtdh w16sdtfl w16du wp14">
   <w:footnote w:type="separator" w:id="-1">
     <w:p>
       <w:pPr>
@@ -11256,7 +11407,7 @@
 </file>
 
 <file path=word/numbering.xml><?xml version="1.0" encoding="utf-8"?>
-<w:numbering xmlns:wpc="http://schemas.microsoft.com/office/word/2010/wordprocessingCanvas" xmlns:cx="http://schemas.microsoft.com/office/drawing/2014/chartex" xmlns:cx1="http://schemas.microsoft.com/office/drawing/2015/9/8/chartex" xmlns:cx2="http://schemas.microsoft.com/office/drawing/2015/10/21/chartex" xmlns:cx3="http://schemas.microsoft.com/office/drawing/2016/5/9/chartex" xmlns:cx4="http://schemas.microsoft.com/office/drawing/2016/5/10/chartex" xmlns:cx5="http://schemas.microsoft.com/office/drawing/2016/5/11/chartex" xmlns:cx6="http://schemas.microsoft.com/office/drawing/2016/5/12/chartex" xmlns:cx7="http://schemas.microsoft.com/office/drawing/2016/5/13/chartex" xmlns:cx8="http://schemas.microsoft.com/office/drawing/2016/5/14/chartex" xmlns:mc="http://schemas.openxmlformats.org/markup-compatibility/2006" xmlns:aink="http://schemas.microsoft.com/office/drawing/2016/ink" xmlns:am3d="http://schemas.microsoft.com/office/drawing/2017/model3d" xmlns:o="urn:schemas-microsoft-com:office:office" xmlns:oel="http://schemas.microsoft.com/office/2019/extlst" xmlns:r="http://schemas.openxmlformats.org/officeDocument/2006/relationships" xmlns:m="http://schemas.openxmlformats.org/officeDocument/2006/math" xmlns:v="urn:schemas-microsoft-com:vml" xmlns:wp14="http://schemas.microsoft.com/office/word/2010/wordprocessingDrawing" xmlns:wp="http://schemas.openxmlformats.org/drawingml/2006/wordprocessingDrawing" xmlns:w10="urn:schemas-microsoft-com:office:word" xmlns:w="http://schemas.openxmlformats.org/wordprocessingml/2006/main" xmlns:w14="http://schemas.microsoft.com/office/word/2010/wordml" xmlns:w15="http://schemas.microsoft.com/office/word/2012/wordml" xmlns:w16cex="http://schemas.microsoft.com/office/word/2018/wordml/cex" xmlns:w16cid="http://schemas.microsoft.com/office/word/2016/wordml/cid" xmlns:w16="http://schemas.microsoft.com/office/word/2018/wordml" xmlns:w16du="http://schemas.microsoft.com/office/word/2023/wordml/word16du" xmlns:w16sdtdh="http://schemas.microsoft.com/office/word/2020/wordml/sdtdatahash" xmlns:w16se="http://schemas.microsoft.com/office/word/2015/wordml/symex" xmlns:wpg="http://schemas.microsoft.com/office/word/2010/wordprocessingGroup" xmlns:wpi="http://schemas.microsoft.com/office/word/2010/wordprocessingInk" xmlns:wne="http://schemas.microsoft.com/office/word/2006/wordml" xmlns:wps="http://schemas.microsoft.com/office/word/2010/wordprocessingShape" mc:Ignorable="w14 w15 w16se w16cid w16 w16cex w16sdtdh w16du wp14">
+<w:numbering xmlns:wpc="http://schemas.microsoft.com/office/word/2010/wordprocessingCanvas" xmlns:cx="http://schemas.microsoft.com/office/drawing/2014/chartex" xmlns:cx1="http://schemas.microsoft.com/office/drawing/2015/9/8/chartex" xmlns:cx2="http://schemas.microsoft.com/office/drawing/2015/10/21/chartex" xmlns:cx3="http://schemas.microsoft.com/office/drawing/2016/5/9/chartex" xmlns:cx4="http://schemas.microsoft.com/office/drawing/2016/5/10/chartex" xmlns:cx5="http://schemas.microsoft.com/office/drawing/2016/5/11/chartex" xmlns:cx6="http://schemas.microsoft.com/office/drawing/2016/5/12/chartex" xmlns:cx7="http://schemas.microsoft.com/office/drawing/2016/5/13/chartex" xmlns:cx8="http://schemas.microsoft.com/office/drawing/2016/5/14/chartex" xmlns:mc="http://schemas.openxmlformats.org/markup-compatibility/2006" xmlns:aink="http://schemas.microsoft.com/office/drawing/2016/ink" xmlns:am3d="http://schemas.microsoft.com/office/drawing/2017/model3d" xmlns:o="urn:schemas-microsoft-com:office:office" xmlns:oel="http://schemas.microsoft.com/office/2019/extlst" xmlns:r="http://schemas.openxmlformats.org/officeDocument/2006/relationships" xmlns:m="http://schemas.openxmlformats.org/officeDocument/2006/math" xmlns:v="urn:schemas-microsoft-com:vml" xmlns:wp14="http://schemas.microsoft.com/office/word/2010/wordprocessingDrawing" xmlns:wp="http://schemas.openxmlformats.org/drawingml/2006/wordprocessingDrawing" xmlns:w10="urn:schemas-microsoft-com:office:word" xmlns:w="http://schemas.openxmlformats.org/wordprocessingml/2006/main" xmlns:w14="http://schemas.microsoft.com/office/word/2010/wordml" xmlns:w15="http://schemas.microsoft.com/office/word/2012/wordml" xmlns:w16cex="http://schemas.microsoft.com/office/word/2018/wordml/cex" xmlns:w16cid="http://schemas.microsoft.com/office/word/2016/wordml/cid" xmlns:w16="http://schemas.microsoft.com/office/word/2018/wordml" xmlns:w16du="http://schemas.microsoft.com/office/word/2023/wordml/word16du" xmlns:w16sdtdh="http://schemas.microsoft.com/office/word/2020/wordml/sdtdatahash" xmlns:w16sdtfl="http://schemas.microsoft.com/office/word/2024/wordml/sdtformatlock" xmlns:w16se="http://schemas.microsoft.com/office/word/2015/wordml/symex" xmlns:wpg="http://schemas.microsoft.com/office/word/2010/wordprocessingGroup" xmlns:wpi="http://schemas.microsoft.com/office/word/2010/wordprocessingInk" xmlns:wne="http://schemas.microsoft.com/office/word/2006/wordml" xmlns:wps="http://schemas.microsoft.com/office/word/2010/wordprocessingShape" mc:Ignorable="w14 w15 w16se w16cid w16 w16cex w16sdtdh w16sdtfl w16du wp14">
   <w:abstractNum w:abstractNumId="0" w15:restartNumberingAfterBreak="0">
     <w:nsid w:val="08CB0D86"/>
     <w:multiLevelType w:val="hybridMultilevel"/>
@@ -12412,7 +12563,7 @@
 </file>
 
 <file path=word/styles.xml><?xml version="1.0" encoding="utf-8"?>
-<w:styles xmlns:mc="http://schemas.openxmlformats.org/markup-compatibility/2006" xmlns:r="http://schemas.openxmlformats.org/officeDocument/2006/relationships" xmlns:w="http://schemas.openxmlformats.org/wordprocessingml/2006/main" xmlns:w14="http://schemas.microsoft.com/office/word/2010/wordml" xmlns:w15="http://schemas.microsoft.com/office/word/2012/wordml" xmlns:w16cex="http://schemas.microsoft.com/office/word/2018/wordml/cex" xmlns:w16cid="http://schemas.microsoft.com/office/word/2016/wordml/cid" xmlns:w16="http://schemas.microsoft.com/office/word/2018/wordml" xmlns:w16du="http://schemas.microsoft.com/office/word/2023/wordml/word16du" xmlns:w16sdtdh="http://schemas.microsoft.com/office/word/2020/wordml/sdtdatahash" xmlns:w16se="http://schemas.microsoft.com/office/word/2015/wordml/symex" mc:Ignorable="w14 w15 w16se w16cid w16 w16cex w16sdtdh w16du">
+<w:styles xmlns:mc="http://schemas.openxmlformats.org/markup-compatibility/2006" xmlns:r="http://schemas.openxmlformats.org/officeDocument/2006/relationships" xmlns:w="http://schemas.openxmlformats.org/wordprocessingml/2006/main" xmlns:w14="http://schemas.microsoft.com/office/word/2010/wordml" xmlns:w15="http://schemas.microsoft.com/office/word/2012/wordml" xmlns:w16cex="http://schemas.microsoft.com/office/word/2018/wordml/cex" xmlns:w16cid="http://schemas.microsoft.com/office/word/2016/wordml/cid" xmlns:w16="http://schemas.microsoft.com/office/word/2018/wordml" xmlns:w16du="http://schemas.microsoft.com/office/word/2023/wordml/word16du" xmlns:w16sdtdh="http://schemas.microsoft.com/office/word/2020/wordml/sdtdatahash" xmlns:w16sdtfl="http://schemas.microsoft.com/office/word/2024/wordml/sdtformatlock" xmlns:w16se="http://schemas.microsoft.com/office/word/2015/wordml/symex" mc:Ignorable="w14 w15 w16se w16cid w16 w16cex w16sdtdh w16sdtfl w16du">
   <w:docDefaults>
     <w:rPrDefault>
       <w:rPr>

</xml_diff>

<commit_message>
Docs: Autoflight doc updated
</commit_message>
<xml_diff>
--- a/Docs/Auto_Flight_and_FCC.docx
+++ b/Docs/Auto_Flight_and_FCC.docx
@@ -111,7 +111,7 @@
           <w:sz w:val="24"/>
           <w:szCs w:val="24"/>
         </w:rPr>
-        <w:t>2/8/2025</w:t>
+        <w:t>3/26/2025</w:t>
       </w:r>
       <w:r>
         <w:rPr>
@@ -9304,6 +9304,11 @@
     </w:p>
     <w:p>
       <w:r>
+        <w:t>RCWS is a parallel function, so inputs that it makes are visible by control wheel movement.</w:t>
+      </w:r>
+    </w:p>
+    <w:p>
+      <w:r>
         <w:t>If both RCWS and deflected ailerons are equipped, there will be a momentary control wheel deflection when the ailerons deflect or retract with the flaps. This is normal and has negligible effect</w:t>
       </w:r>
       <w:r>
@@ -9690,7 +9695,11 @@
         <w:t>PNL c</w:t>
       </w:r>
       <w:r>
-        <w:t xml:space="preserve">ounteracts the tendency of the aircraft to pitch up when the ground spoilers deploy on touchdown. When the spoilers begin to extend, LSAS will apply 3 degrees of nose down elevator. Once the spoilers extend past 10 degrees, </w:t>
+        <w:t xml:space="preserve">ounteracts the tendency of the aircraft to pitch up when the ground spoilers deploy on touchdown. When the spoilers begin to extend, LSAS will apply 3 degrees of nose down elevator. Once the spoilers extend past 10 </w:t>
+      </w:r>
+      <w:r>
+        <w:lastRenderedPageBreak/>
+        <w:t xml:space="preserve">degrees, </w:t>
       </w:r>
       <w:r>
         <w:t>the command</w:t>
@@ -9719,7 +9728,6 @@
         <w:rPr>
           <w:u w:val="single"/>
         </w:rPr>
-        <w:lastRenderedPageBreak/>
         <w:t>Overspeed Protection</w:t>
       </w:r>
       <w:r>

</xml_diff>

<commit_message>
Docs: AP guide typos fixed
</commit_message>
<xml_diff>
--- a/Docs/Auto_Flight_and_FCC.docx
+++ b/Docs/Auto_Flight_and_FCC.docx
@@ -111,7 +111,7 @@
           <w:sz w:val="24"/>
           <w:szCs w:val="24"/>
         </w:rPr>
-        <w:t>3/26/2025</w:t>
+        <w:t>7/14/2025</w:t>
       </w:r>
       <w:r>
         <w:rPr>
@@ -4239,7 +4239,13 @@
         <w:t xml:space="preserve"> (Climb)</w:t>
       </w:r>
       <w:r>
-        <w:t>: Takeoff Thrust limit was set and the servers are now unpowered.</w:t>
+        <w:t xml:space="preserve">: Takeoff Thrust limit was set and the </w:t>
+      </w:r>
+      <w:r>
+        <w:t>servos</w:t>
+      </w:r>
+      <w:r>
+        <w:t xml:space="preserve"> are now unpowered</w:t>
       </w:r>
     </w:p>
     <w:p>
@@ -4436,6 +4442,9 @@
       </w:pPr>
       <w:r>
         <w:t>DUAL LAND (green): Both APs are available for Autoland</w:t>
+      </w:r>
+      <w:r>
+        <w:t>, automatic AP takeover available</w:t>
       </w:r>
     </w:p>
     <w:p>
@@ -7027,10 +7036,10 @@
         <w:t>PD</w:t>
       </w:r>
       <w:r>
-        <w:t xml:space="preserve"> mode</w:t>
-      </w:r>
-      <w:r>
-        <w:t xml:space="preserve"> is active</w:t>
+        <w:t xml:space="preserve"> </w:t>
+      </w:r>
+      <w:r>
+        <w:t>is active</w:t>
       </w:r>
       <w:r>
         <w:t>.</w:t>
@@ -9229,7 +9238,13 @@
         <w:t xml:space="preserve">provides roll axis stability and control </w:t>
       </w:r>
       <w:r>
-        <w:t>when the AP is off and the aircraft is above 50</w:t>
+        <w:t xml:space="preserve">when the </w:t>
+      </w:r>
+      <w:r>
+        <w:t>AP</w:t>
+      </w:r>
+      <w:r>
+        <w:t xml:space="preserve"> is off and the aircraft is above 50</w:t>
       </w:r>
       <w:r>
         <w:t>0 feet</w:t>
@@ -9241,7 +9256,13 @@
         <w:t>radio altitude</w:t>
       </w:r>
       <w:r>
-        <w:t>. Despite this, it is still considered an Auto</w:t>
+        <w:t xml:space="preserve">. Despite </w:t>
+      </w:r>
+      <w:r>
+        <w:t>being provided with the AP off</w:t>
+      </w:r>
+      <w:r>
+        <w:t>, it is still considered an Auto</w:t>
       </w:r>
       <w:r>
         <w:t xml:space="preserve"> F</w:t>
@@ -9250,7 +9271,10 @@
         <w:t>light function</w:t>
       </w:r>
       <w:r>
-        <w:t>, so at least one AP must be available for RCWS to function.</w:t>
+        <w:t xml:space="preserve"> and</w:t>
+      </w:r>
+      <w:r>
+        <w:t xml:space="preserve"> at least one AP must be available for RCWS to function.</w:t>
       </w:r>
     </w:p>
     <w:p>
@@ -9287,7 +9311,13 @@
     </w:p>
     <w:p>
       <w:r>
-        <w:t xml:space="preserve">Attempting to bank the aircraft more than 30 degrees requires increasing input proportional to bank angle. When </w:t>
+        <w:t xml:space="preserve">Attempting to bank the aircraft more than 30 degrees requires increasing </w:t>
+      </w:r>
+      <w:r>
+        <w:t>force</w:t>
+      </w:r>
+      <w:r>
+        <w:t xml:space="preserve"> proportional to bank angle. When </w:t>
       </w:r>
       <w:r>
         <w:t xml:space="preserve">control </w:t>
@@ -9324,15 +9354,7 @@
         <w:t>due to the RCWS aileron lagging slightly behind the other ailerons</w:t>
       </w:r>
       <w:r>
-        <w:t xml:space="preserve"> causing the FCC to </w:t>
-      </w:r>
-      <w:proofErr w:type="spellStart"/>
-      <w:r>
-        <w:t>backdrive</w:t>
-      </w:r>
-      <w:proofErr w:type="spellEnd"/>
-      <w:r>
-        <w:t xml:space="preserve"> the </w:t>
+        <w:t xml:space="preserve"> causing the FCC to backdrive the </w:t>
       </w:r>
       <w:r>
         <w:t xml:space="preserve">control </w:t>
@@ -9951,6 +9973,9 @@
       </w:r>
       <w:r>
         <w:t xml:space="preserve"> be adjusted by the pilot to slew the reference airspeed for the system.</w:t>
+      </w:r>
+      <w:r>
+        <w:t xml:space="preserve"> The reference speed can be viewed by selecting the “CONFIG” page on the Systems Display.</w:t>
       </w:r>
     </w:p>
     <w:p/>
@@ -10043,16 +10068,28 @@
         </w:numPr>
       </w:pPr>
       <w:r>
-        <w:t>Ensure T/O CLAMP is indicated on the FMA, climb speed and initial altitude are set on the FCP</w:t>
-      </w:r>
-      <w:r>
-        <w:t>. Optionally arm NAV and PROF</w:t>
-      </w:r>
-      <w:r>
-        <w:t xml:space="preserve"> (once implemented)</w:t>
-      </w:r>
-      <w:r>
-        <w:t xml:space="preserve"> modes.</w:t>
+        <w:t>Ensure T/O CLAMP is indicated on the FMA</w:t>
+      </w:r>
+      <w:r>
+        <w:t xml:space="preserve">, and that </w:t>
+      </w:r>
+      <w:r>
+        <w:t>climb speed and initial altitude are set on the FCP</w:t>
+      </w:r>
+      <w:r>
+        <w:t>. Optionally arm NAV</w:t>
+      </w:r>
+      <w:r>
+        <w:t xml:space="preserve"> mode</w:t>
+      </w:r>
+      <w:r>
+        <w:t xml:space="preserve"> and </w:t>
+      </w:r>
+      <w:r>
+        <w:t xml:space="preserve">once implemented, PROF </w:t>
+      </w:r>
+      <w:r>
+        <w:t>mode.</w:t>
       </w:r>
     </w:p>
     <w:p>
@@ -10651,7 +10688,19 @@
         <w:rPr>
           <w:noProof/>
         </w:rPr>
-        <w:t xml:space="preserve"> to 250 knots. If FMS SPD was disengaged, </w:t>
+        <w:t xml:space="preserve"> to 250 knots. If FMS SPD </w:t>
+      </w:r>
+      <w:r>
+        <w:rPr>
+          <w:noProof/>
+        </w:rPr>
+        <w:t xml:space="preserve">wasn’t engaged or </w:t>
+      </w:r>
+      <w:r>
+        <w:rPr>
+          <w:noProof/>
+        </w:rPr>
+        <w:t xml:space="preserve">was disengaged, </w:t>
       </w:r>
       <w:r>
         <w:rPr>

</xml_diff>

<commit_message>
Docs: Mention the 2D + and -
</commit_message>
<xml_diff>
--- a/Docs/Auto_Flight_and_FCC.docx
+++ b/Docs/Auto_Flight_and_FCC.docx
@@ -6911,7 +6911,10 @@
     </w:p>
     <w:p>
       <w:r>
-        <w:t>Knobs 3, 8, and 15 are multi-function knobs. A mouse or trackpad with a scroll wheel is required to use them. This applies to the 2D Panel version as well.</w:t>
+        <w:t xml:space="preserve">Knobs 3, 8, and 15 are multi-function knobs. A mouse or trackpad with a scroll wheel is required to use them. </w:t>
+      </w:r>
+      <w:r>
+        <w:t>The 2D panel version includes + and – clickspots if no scrolling function is available.</w:t>
       </w:r>
     </w:p>
     <w:p>
@@ -8011,11 +8014,11 @@
       </w:r>
     </w:p>
     <w:p/>
-    <w:bookmarkStart w:id="14" w:name="_Toc189869540"/>
     <w:p>
       <w:pPr>
         <w:pStyle w:val="Heading2"/>
       </w:pPr>
+      <w:bookmarkStart w:id="14" w:name="_Toc189869540"/>
       <w:r>
         <w:rPr>
           <w:noProof/>
@@ -9354,7 +9357,15 @@
         <w:t>due to the RCWS aileron lagging slightly behind the other ailerons</w:t>
       </w:r>
       <w:r>
-        <w:t xml:space="preserve"> causing the FCC to backdrive the </w:t>
+        <w:t xml:space="preserve"> causing the FCC to </w:t>
+      </w:r>
+      <w:proofErr w:type="spellStart"/>
+      <w:r>
+        <w:t>backdrive</w:t>
+      </w:r>
+      <w:proofErr w:type="spellEnd"/>
+      <w:r>
+        <w:t xml:space="preserve"> the </w:t>
       </w:r>
       <w:r>
         <w:t xml:space="preserve">control </w:t>

</xml_diff>